<commit_message>
doksi és egyéb változtatások
</commit_message>
<xml_diff>
--- a/doc/SSADM/allaskereso adatbazis.docx
+++ b/doc/SSADM/allaskereso adatbazis.docx
@@ -691,8 +691,13 @@
       </w:r>
       <w:proofErr w:type="spellEnd"/>
       <w:r>
-        <w:t xml:space="preserve"> is</w:t>
-      </w:r>
+        <w:t xml:space="preserve"> </w:t>
+      </w:r>
+      <w:proofErr w:type="gramStart"/>
+      <w:r>
+        <w:t>is</w:t>
+      </w:r>
+      <w:proofErr w:type="gramEnd"/>
     </w:p>
     <w:p>
       <w:pPr>
@@ -989,7 +994,15 @@
       </w:r>
       <w:proofErr w:type="spellEnd"/>
       <w:r>
-        <w:t xml:space="preserve"> 90 </w:t>
+        <w:t xml:space="preserve"> </w:t>
+      </w:r>
+      <w:proofErr w:type="gramStart"/>
+      <w:r>
+        <w:t>90</w:t>
+      </w:r>
+      <w:proofErr w:type="gramEnd"/>
+      <w:r>
+        <w:t xml:space="preserve"> </w:t>
       </w:r>
       <w:proofErr w:type="spellStart"/>
       <w:r>
@@ -1040,10 +1053,12 @@
         <w:t xml:space="preserve"> </w:t>
       </w:r>
       <w:proofErr w:type="spellStart"/>
+      <w:proofErr w:type="gramStart"/>
       <w:r>
         <w:t>kerül</w:t>
       </w:r>
       <w:proofErr w:type="spellEnd"/>
+      <w:proofErr w:type="gramEnd"/>
     </w:p>
     <w:p>
       <w:pPr>
@@ -1367,8 +1382,8 @@
           <w:lang w:val="hu-HU"/>
         </w:rPr>
         <w:drawing>
-          <wp:inline distT="0" distB="0" distL="0" distR="0" wp14:anchorId="01848B78" wp14:editId="73AE0402">
-            <wp:extent cx="2483542" cy="9283096"/>
+          <wp:inline distT="0" distB="0" distL="0" distR="0" wp14:anchorId="01848B78" wp14:editId="64EEDEB8">
+            <wp:extent cx="2483541" cy="9283096"/>
             <wp:effectExtent l="0" t="0" r="0" b="0"/>
             <wp:docPr id="2" name="Image2"/>
             <wp:cNvGraphicFramePr>
@@ -1398,7 +1413,7 @@
                   <pic:spPr bwMode="auto">
                     <a:xfrm>
                       <a:off x="0" y="0"/>
-                      <a:ext cx="2483542" cy="9283096"/>
+                      <a:ext cx="2483541" cy="9283096"/>
                     </a:xfrm>
                     <a:prstGeom prst="rect">
                       <a:avLst/>
@@ -1548,7 +1563,7 @@
           <w:szCs w:val="26"/>
         </w:rPr>
         <w:drawing>
-          <wp:inline distT="0" distB="0" distL="0" distR="0" wp14:anchorId="1A28F131" wp14:editId="1E02FCEE">
+          <wp:inline distT="0" distB="0" distL="0" distR="0" wp14:anchorId="1A28F131" wp14:editId="0A7C7DB2">
             <wp:extent cx="2522859" cy="9542143"/>
             <wp:effectExtent l="0" t="0" r="0" b="2540"/>
             <wp:docPr id="4" name="Image4"/>
@@ -1918,7 +1933,6 @@
         </w:rPr>
       </w:pPr>
       <w:proofErr w:type="spellStart"/>
-      <w:proofErr w:type="gramStart"/>
       <w:r>
         <w:rPr>
           <w:color w:val="000000"/>
@@ -1932,7 +1946,6 @@
         </w:rPr>
         <w:t>(</w:t>
       </w:r>
-      <w:proofErr w:type="gramEnd"/>
       <w:r>
         <w:rPr>
           <w:color w:val="000000"/>
@@ -2028,7 +2041,6 @@
         </w:rPr>
       </w:pPr>
       <w:proofErr w:type="spellStart"/>
-      <w:proofErr w:type="gramStart"/>
       <w:r>
         <w:rPr>
           <w:color w:val="000000"/>
@@ -2044,7 +2056,6 @@
       </w:r>
       <w:bookmarkStart w:id="0" w:name="_Hlk196431471"/>
       <w:proofErr w:type="spellStart"/>
-      <w:proofErr w:type="gramEnd"/>
       <w:r>
         <w:rPr>
           <w:color w:val="000000"/>
@@ -2175,7 +2186,6 @@
         </w:rPr>
       </w:pPr>
       <w:proofErr w:type="spellStart"/>
-      <w:proofErr w:type="gramStart"/>
       <w:r>
         <w:rPr>
           <w:color w:val="000000"/>
@@ -2189,7 +2199,6 @@
         </w:rPr>
         <w:t>(</w:t>
       </w:r>
-      <w:proofErr w:type="gramEnd"/>
       <w:r>
         <w:rPr>
           <w:color w:val="000000"/>
@@ -2280,7 +2289,6 @@
           <w:color w:val="000000"/>
         </w:rPr>
       </w:pPr>
-      <w:proofErr w:type="gramStart"/>
       <w:r>
         <w:rPr>
           <w:color w:val="000000"/>
@@ -2295,7 +2303,6 @@
       </w:r>
       <w:bookmarkStart w:id="1" w:name="_Hlk196431368"/>
       <w:proofErr w:type="spellStart"/>
-      <w:proofErr w:type="gramEnd"/>
       <w:r>
         <w:rPr>
           <w:color w:val="000000"/>
@@ -2312,7 +2319,6 @@
         </w:rPr>
         <w:t xml:space="preserve">, </w:t>
       </w:r>
-      <w:proofErr w:type="spellStart"/>
       <w:r>
         <w:rPr>
           <w:i/>
@@ -2321,7 +2327,6 @@
         </w:rPr>
         <w:t>allaskereso_email</w:t>
       </w:r>
-      <w:proofErr w:type="spellEnd"/>
       <w:r>
         <w:rPr>
           <w:color w:val="000000"/>
@@ -2344,7 +2349,6 @@
         </w:rPr>
       </w:pPr>
       <w:proofErr w:type="spellStart"/>
-      <w:proofErr w:type="gramStart"/>
       <w:r>
         <w:rPr>
           <w:color w:val="000000" w:themeColor="text1"/>
@@ -2359,7 +2363,6 @@
         <w:t>(</w:t>
       </w:r>
       <w:proofErr w:type="spellStart"/>
-      <w:proofErr w:type="gramEnd"/>
       <w:r>
         <w:rPr>
           <w:color w:val="000000" w:themeColor="text1"/>
@@ -2373,16 +2376,15 @@
         </w:rPr>
         <w:t xml:space="preserve">, </w:t>
       </w:r>
-      <w:proofErr w:type="spellStart"/>
       <w:r>
         <w:rPr>
           <w:i/>
           <w:iCs/>
           <w:color w:val="000000" w:themeColor="text1"/>
+          <w:u w:val="single"/>
         </w:rPr>
         <w:t>ceg_adoazonosito</w:t>
       </w:r>
-      <w:proofErr w:type="spellEnd"/>
       <w:r>
         <w:rPr>
           <w:i/>
@@ -2391,16 +2393,15 @@
         </w:rPr>
         <w:t xml:space="preserve">, </w:t>
       </w:r>
-      <w:proofErr w:type="spellStart"/>
       <w:r>
         <w:rPr>
           <w:i/>
           <w:iCs/>
           <w:color w:val="000000" w:themeColor="text1"/>
+          <w:u w:val="single"/>
         </w:rPr>
         <w:t>allaskereso_email</w:t>
       </w:r>
-      <w:proofErr w:type="spellEnd"/>
       <w:r>
         <w:rPr>
           <w:color w:val="000000" w:themeColor="text1"/>
@@ -2465,7 +2466,6 @@
         </w:rPr>
       </w:pPr>
       <w:proofErr w:type="spellStart"/>
-      <w:proofErr w:type="gramStart"/>
       <w:r>
         <w:rPr>
           <w:color w:val="000000"/>
@@ -2479,7 +2479,6 @@
         </w:rPr>
         <w:t>(</w:t>
       </w:r>
-      <w:proofErr w:type="gramEnd"/>
       <w:r>
         <w:rPr>
           <w:color w:val="000000"/>
@@ -2659,7 +2658,6 @@
         </w:rPr>
         <w:t xml:space="preserve">, </w:t>
       </w:r>
-      <w:proofErr w:type="spellStart"/>
       <w:r>
         <w:rPr>
           <w:i/>
@@ -2668,7 +2666,6 @@
         </w:rPr>
         <w:t>ceg_adoazonosito</w:t>
       </w:r>
-      <w:proofErr w:type="spellEnd"/>
       <w:r>
         <w:rPr>
           <w:i/>
@@ -2756,35 +2753,25 @@
           <w:rFonts w:ascii="Times New Roman" w:hAnsi="Times New Roman"/>
           <w:color w:val="000000" w:themeColor="text1"/>
         </w:rPr>
-        <w:t>allaslehetoseg_kulcsszo_</w:t>
-      </w:r>
-      <w:proofErr w:type="gramStart"/>
+        <w:t>allaslehetoseg_kulcsszo_kapcsolat</w:t>
+      </w:r>
+      <w:proofErr w:type="spellEnd"/>
       <w:r>
         <w:rPr>
           <w:rFonts w:ascii="Times New Roman" w:hAnsi="Times New Roman"/>
           <w:color w:val="000000" w:themeColor="text1"/>
         </w:rPr>
-        <w:t>kapcsolat</w:t>
-      </w:r>
-      <w:proofErr w:type="spellEnd"/>
-      <w:r>
-        <w:rPr>
-          <w:rFonts w:ascii="Times New Roman" w:hAnsi="Times New Roman"/>
-          <w:color w:val="000000" w:themeColor="text1"/>
-        </w:rPr>
         <w:t>(</w:t>
       </w:r>
-      <w:proofErr w:type="spellStart"/>
-      <w:proofErr w:type="gramEnd"/>
       <w:r>
         <w:rPr>
           <w:i/>
           <w:iCs/>
           <w:color w:val="000000"/>
+          <w:u w:val="single"/>
         </w:rPr>
         <w:t>allaslehetoseg_id</w:t>
       </w:r>
-      <w:proofErr w:type="spellEnd"/>
       <w:r>
         <w:rPr>
           <w:i/>
@@ -2793,16 +2780,15 @@
         </w:rPr>
         <w:t xml:space="preserve">, </w:t>
       </w:r>
-      <w:proofErr w:type="spellStart"/>
       <w:r>
         <w:rPr>
           <w:i/>
           <w:iCs/>
           <w:color w:val="000000" w:themeColor="text1"/>
+          <w:u w:val="single"/>
         </w:rPr>
         <w:t>kulcsszo_neve</w:t>
       </w:r>
-      <w:proofErr w:type="spellEnd"/>
       <w:r>
         <w:rPr>
           <w:rFonts w:ascii="Times New Roman" w:hAnsi="Times New Roman"/>
@@ -2827,7 +2813,6 @@
           <w:color w:val="000000"/>
         </w:rPr>
       </w:pPr>
-      <w:proofErr w:type="gramStart"/>
       <w:r>
         <w:rPr>
           <w:color w:val="000000"/>
@@ -2840,7 +2825,6 @@
         </w:rPr>
         <w:t>(</w:t>
       </w:r>
-      <w:proofErr w:type="gramEnd"/>
       <w:r>
         <w:rPr>
           <w:color w:val="000000"/>
@@ -2897,64 +2881,44 @@
           <w:color w:val="000000" w:themeColor="text1"/>
         </w:rPr>
       </w:pPr>
-      <w:proofErr w:type="spellStart"/>
       <w:r>
         <w:rPr>
           <w:color w:val="000000" w:themeColor="text1"/>
         </w:rPr>
         <w:t>jelentkezo</w:t>
       </w:r>
-      <w:proofErr w:type="spellEnd"/>
       <w:r>
         <w:rPr>
           <w:color w:val="000000" w:themeColor="text1"/>
         </w:rPr>
         <w:t>(</w:t>
       </w:r>
-      <w:proofErr w:type="spellStart"/>
       <w:r>
         <w:rPr>
           <w:i/>
           <w:iCs/>
           <w:color w:val="000000" w:themeColor="text1"/>
-        </w:rPr>
-        <w:t>allaskereso_</w:t>
-      </w:r>
-      <w:proofErr w:type="gramStart"/>
+          <w:u w:val="single"/>
+        </w:rPr>
+        <w:t>allaskereso_email</w:t>
+      </w:r>
       <w:r>
         <w:rPr>
           <w:i/>
           <w:iCs/>
           <w:color w:val="000000" w:themeColor="text1"/>
         </w:rPr>
-        <w:t>email</w:t>
+        <w:t>,</w:t>
       </w:r>
       <w:r>
         <w:rPr>
           <w:i/>
           <w:iCs/>
           <w:color w:val="000000" w:themeColor="text1"/>
-        </w:rPr>
-        <w:t>,</w:t>
-      </w:r>
-      <w:r>
-        <w:rPr>
-          <w:i/>
-          <w:iCs/>
-          <w:color w:val="000000" w:themeColor="text1"/>
-        </w:rPr>
-        <w:t>allaslehetoseg</w:t>
-      </w:r>
-      <w:proofErr w:type="gramEnd"/>
-      <w:r>
-        <w:rPr>
-          <w:i/>
-          <w:iCs/>
-          <w:color w:val="000000" w:themeColor="text1"/>
-        </w:rPr>
-        <w:t>_id</w:t>
-      </w:r>
-      <w:proofErr w:type="spellEnd"/>
+          <w:u w:val="single"/>
+        </w:rPr>
+        <w:t>allaslehetoseg_id</w:t>
+      </w:r>
       <w:r>
         <w:rPr>
           <w:color w:val="000000" w:themeColor="text1"/>
@@ -2967,11 +2931,12 @@
       <w:pPr>
         <w:pStyle w:val="Cmsor2"/>
       </w:pPr>
-      <w:proofErr w:type="spellStart"/>
-      <w:r>
+      <w:r>
+        <w:rPr>
+          <w:lang w:val="hu-HU"/>
+        </w:rPr>
         <w:t>Táblák</w:t>
       </w:r>
-      <w:proofErr w:type="spellEnd"/>
       <w:r>
         <w:t xml:space="preserve"> </w:t>
       </w:r>
@@ -3063,7 +3028,6 @@
         </w:rPr>
       </w:pPr>
       <w:proofErr w:type="spellStart"/>
-      <w:proofErr w:type="gramStart"/>
       <w:r>
         <w:rPr>
           <w:i/>
@@ -3079,7 +3043,6 @@
         <w:t>:Állás</w:t>
       </w:r>
       <w:proofErr w:type="spellEnd"/>
-      <w:proofErr w:type="gramEnd"/>
       <w:r>
         <w:rPr>
           <w:i/>
@@ -3621,7 +3584,6 @@
                 <w:lang w:val="hu-HU"/>
               </w:rPr>
             </w:pPr>
-            <w:proofErr w:type="spellStart"/>
             <w:r>
               <w:rPr>
                 <w:rFonts w:eastAsia="Times New Roman"/>
@@ -3630,7 +3592,6 @@
               </w:rPr>
               <w:t>adoazonosito</w:t>
             </w:r>
-            <w:proofErr w:type="spellEnd"/>
           </w:p>
         </w:tc>
         <w:tc>
@@ -3922,7 +3883,6 @@
                 <w:lang w:val="hu-HU"/>
               </w:rPr>
             </w:pPr>
-            <w:proofErr w:type="spellStart"/>
             <w:r>
               <w:rPr>
                 <w:rFonts w:eastAsia="Times New Roman"/>
@@ -3932,7 +3892,6 @@
               </w:rPr>
               <w:t>ertekeles</w:t>
             </w:r>
-            <w:proofErr w:type="spellEnd"/>
           </w:p>
         </w:tc>
         <w:tc>
@@ -3993,7 +3952,6 @@
         </w:rPr>
       </w:pPr>
       <w:proofErr w:type="spellStart"/>
-      <w:proofErr w:type="gramStart"/>
       <w:r>
         <w:rPr>
           <w:i/>
@@ -4005,14 +3963,7 @@
         <w:rPr>
           <w:i/>
         </w:rPr>
-        <w:t xml:space="preserve"> :</w:t>
-      </w:r>
-      <w:proofErr w:type="gramEnd"/>
-      <w:r>
-        <w:rPr>
-          <w:i/>
-        </w:rPr>
-        <w:t xml:space="preserve"> </w:t>
+        <w:t xml:space="preserve"> : </w:t>
       </w:r>
       <w:proofErr w:type="spellStart"/>
       <w:r>
@@ -4611,6 +4562,7 @@
           <w:iCs/>
         </w:rPr>
       </w:pPr>
+      <w:proofErr w:type="gramStart"/>
       <w:r>
         <w:rPr>
           <w:i/>
@@ -4623,7 +4575,15 @@
           <w:i/>
           <w:iCs/>
         </w:rPr>
-        <w:t xml:space="preserve">: </w:t>
+        <w:t>:</w:t>
+      </w:r>
+      <w:proofErr w:type="gramEnd"/>
+      <w:r>
+        <w:rPr>
+          <w:i/>
+          <w:iCs/>
+        </w:rPr>
+        <w:t xml:space="preserve"> </w:t>
       </w:r>
       <w:proofErr w:type="spellStart"/>
       <w:r>
@@ -4775,7 +4735,6 @@
                 <w:lang w:val="hu-HU"/>
               </w:rPr>
             </w:pPr>
-            <w:proofErr w:type="spellStart"/>
             <w:r>
               <w:rPr>
                 <w:rFonts w:eastAsia="Times New Roman"/>
@@ -4784,7 +4743,6 @@
               </w:rPr>
               <w:t>cv_link</w:t>
             </w:r>
-            <w:proofErr w:type="spellEnd"/>
           </w:p>
         </w:tc>
         <w:tc>
@@ -4846,7 +4804,6 @@
                 <w:lang w:val="hu-HU"/>
               </w:rPr>
             </w:pPr>
-            <w:proofErr w:type="spellStart"/>
             <w:r>
               <w:rPr>
                 <w:rFonts w:eastAsia="Times New Roman"/>
@@ -4855,7 +4812,6 @@
               </w:rPr>
               <w:t>allaskereso_email</w:t>
             </w:r>
-            <w:proofErr w:type="spellEnd"/>
           </w:p>
         </w:tc>
         <w:tc>
@@ -5065,7 +5021,6 @@
                 <w:lang w:val="hu-HU"/>
               </w:rPr>
             </w:pPr>
-            <w:proofErr w:type="spellStart"/>
             <w:r>
               <w:rPr>
                 <w:rFonts w:eastAsia="Times New Roman"/>
@@ -5073,7 +5028,6 @@
               </w:rPr>
               <w:t>ertekeles</w:t>
             </w:r>
-            <w:proofErr w:type="spellEnd"/>
           </w:p>
         </w:tc>
         <w:tc>
@@ -5132,20 +5086,20 @@
               <w:rPr>
                 <w:i/>
                 <w:iCs/>
-                <w:lang w:val="hu-HU"/>
-              </w:rPr>
-            </w:pPr>
-            <w:proofErr w:type="spellStart"/>
+                <w:u w:val="single"/>
+                <w:lang w:val="hu-HU"/>
+              </w:rPr>
+            </w:pPr>
             <w:r>
               <w:rPr>
                 <w:rFonts w:eastAsia="Times New Roman"/>
                 <w:i/>
                 <w:iCs/>
+                <w:u w:val="single"/>
                 <w:lang w:val="hu-HU"/>
               </w:rPr>
               <w:t>ceg_adoazonosito</w:t>
             </w:r>
-            <w:proofErr w:type="spellEnd"/>
           </w:p>
         </w:tc>
         <w:tc>
@@ -5210,7 +5164,6 @@
                 <w:lang w:val="hu-HU"/>
               </w:rPr>
             </w:pPr>
-            <w:proofErr w:type="spellStart"/>
             <w:r>
               <w:rPr>
                 <w:rFonts w:eastAsia="Times New Roman"/>
@@ -5219,7 +5172,6 @@
               </w:rPr>
               <w:t>allaskereso_email</w:t>
             </w:r>
-            <w:proofErr w:type="spellEnd"/>
           </w:p>
         </w:tc>
         <w:tc>
@@ -5450,12 +5402,14 @@
           <w:p>
             <w:pPr>
               <w:rPr>
+                <w:u w:val="single"/>
                 <w:lang w:val="hu-HU"/>
               </w:rPr>
             </w:pPr>
             <w:r>
               <w:rPr>
                 <w:rFonts w:eastAsia="Times New Roman"/>
+                <w:u w:val="single"/>
                 <w:lang w:val="hu-HU"/>
               </w:rPr>
               <w:t>neve</w:t>
@@ -5749,7 +5703,6 @@
                 <w:lang w:val="hu-HU"/>
               </w:rPr>
             </w:pPr>
-            <w:proofErr w:type="spellStart"/>
             <w:r>
               <w:rPr>
                 <w:rFonts w:eastAsia="Times New Roman"/>
@@ -5758,7 +5711,6 @@
               </w:rPr>
               <w:t>id</w:t>
             </w:r>
-            <w:proofErr w:type="spellEnd"/>
           </w:p>
         </w:tc>
         <w:tc>
@@ -6288,7 +6240,6 @@
                 <w:lang w:val="hu-HU"/>
               </w:rPr>
             </w:pPr>
-            <w:proofErr w:type="spellStart"/>
             <w:r>
               <w:rPr>
                 <w:rFonts w:eastAsia="Times New Roman"/>
@@ -6298,7 +6249,6 @@
               </w:rPr>
               <w:t>ceg_adoazonosito</w:t>
             </w:r>
-            <w:proofErr w:type="spellEnd"/>
           </w:p>
         </w:tc>
         <w:tc>
@@ -6593,12 +6543,14 @@
           <w:p>
             <w:pPr>
               <w:rPr>
+                <w:u w:val="single"/>
                 <w:lang w:val="hu-HU"/>
               </w:rPr>
             </w:pPr>
             <w:r>
               <w:rPr>
                 <w:rFonts w:eastAsia="Times New Roman"/>
+                <w:u w:val="single"/>
                 <w:lang w:val="hu-HU"/>
               </w:rPr>
               <w:t>neve</w:t>
@@ -6844,7 +6796,6 @@
                 <w:lang w:val="hu-HU"/>
               </w:rPr>
             </w:pPr>
-            <w:proofErr w:type="spellStart"/>
             <w:r>
               <w:rPr>
                 <w:rFonts w:eastAsia="Times New Roman"/>
@@ -6853,7 +6804,6 @@
               </w:rPr>
               <w:t>allaslehetoseg_id</w:t>
             </w:r>
-            <w:proofErr w:type="spellEnd"/>
           </w:p>
         </w:tc>
         <w:tc>
@@ -6915,7 +6865,6 @@
                 <w:lang w:val="hu-HU"/>
               </w:rPr>
             </w:pPr>
-            <w:proofErr w:type="spellStart"/>
             <w:r>
               <w:rPr>
                 <w:rFonts w:eastAsia="Times New Roman"/>
@@ -6924,7 +6873,6 @@
               </w:rPr>
               <w:t>kulcsszo_neve</w:t>
             </w:r>
-            <w:proofErr w:type="spellEnd"/>
           </w:p>
         </w:tc>
         <w:tc>
@@ -6981,7 +6929,6 @@
         <w:spacing w:line="360" w:lineRule="auto"/>
       </w:pPr>
       <w:proofErr w:type="spellStart"/>
-      <w:proofErr w:type="gramStart"/>
       <w:r>
         <w:t>moderator</w:t>
       </w:r>
@@ -6989,7 +6936,6 @@
         <w:t>:Állásokat</w:t>
       </w:r>
       <w:proofErr w:type="spellEnd"/>
-      <w:proofErr w:type="gramEnd"/>
       <w:r>
         <w:t xml:space="preserve"> </w:t>
       </w:r>
@@ -7528,7 +7474,6 @@
                 <w:lang w:val="hu-HU"/>
               </w:rPr>
             </w:pPr>
-            <w:proofErr w:type="spellStart"/>
             <w:r>
               <w:rPr>
                 <w:rFonts w:eastAsia="Times New Roman"/>
@@ -7539,7 +7484,6 @@
               </w:rPr>
               <w:t>allaskereso_email</w:t>
             </w:r>
-            <w:proofErr w:type="spellEnd"/>
           </w:p>
         </w:tc>
         <w:tc>
@@ -7627,7 +7571,6 @@
                 <w:lang w:val="hu-HU"/>
               </w:rPr>
             </w:pPr>
-            <w:proofErr w:type="spellStart"/>
             <w:r>
               <w:rPr>
                 <w:rFonts w:eastAsia="Times New Roman"/>
@@ -7638,7 +7581,6 @@
               </w:rPr>
               <w:t>allaslehetoseg_id</w:t>
             </w:r>
-            <w:proofErr w:type="spellEnd"/>
           </w:p>
         </w:tc>
         <w:tc>
@@ -9505,7 +9447,6 @@
         </w:rPr>
       </w:pPr>
       <w:proofErr w:type="spellStart"/>
-      <w:proofErr w:type="gramStart"/>
       <w:r>
         <w:rPr>
           <w:color w:val="FF0000"/>
@@ -9517,36 +9458,21 @@
         <w:rPr>
           <w:color w:val="FF0000"/>
         </w:rPr>
-        <w:t xml:space="preserve">  L</w:t>
-      </w:r>
-      <w:proofErr w:type="gramEnd"/>
+        <w:t xml:space="preserve">  L: </w:t>
+      </w:r>
+      <w:proofErr w:type="spellStart"/>
       <w:r>
         <w:rPr>
           <w:color w:val="FF0000"/>
         </w:rPr>
-        <w:t xml:space="preserve">: </w:t>
-      </w:r>
-      <w:proofErr w:type="spellStart"/>
-      <w:proofErr w:type="gramStart"/>
+        <w:t>Létrehozás</w:t>
+      </w:r>
+      <w:proofErr w:type="spellEnd"/>
       <w:r>
         <w:rPr>
           <w:color w:val="FF0000"/>
         </w:rPr>
-        <w:t>Létrehozás</w:t>
-      </w:r>
-      <w:proofErr w:type="spellEnd"/>
-      <w:r>
-        <w:rPr>
-          <w:color w:val="FF0000"/>
-        </w:rPr>
-        <w:t xml:space="preserve"> ,</w:t>
-      </w:r>
-      <w:proofErr w:type="gramEnd"/>
-      <w:r>
-        <w:rPr>
-          <w:color w:val="FF0000"/>
-        </w:rPr>
-        <w:t xml:space="preserve"> M: </w:t>
+        <w:t xml:space="preserve"> , M: </w:t>
       </w:r>
       <w:proofErr w:type="spellStart"/>
       <w:r>
@@ -12411,7 +12337,6 @@
                 <w:lang w:eastAsia="hu-HU"/>
               </w:rPr>
             </w:pPr>
-            <w:proofErr w:type="gramStart"/>
             <w:r>
               <w:rPr>
                 <w:rFonts w:ascii="Calibri" w:eastAsia="Times New Roman" w:hAnsi="Calibri" w:cs="Times New Roman"/>
@@ -12422,7 +12347,6 @@
               </w:rPr>
               <w:t>L,O</w:t>
             </w:r>
-            <w:proofErr w:type="gramEnd"/>
           </w:p>
         </w:tc>
       </w:tr>
@@ -12453,6 +12377,7 @@
                 <w:lang w:eastAsia="hu-HU"/>
               </w:rPr>
             </w:pPr>
+            <w:proofErr w:type="gramStart"/>
             <w:r>
               <w:rPr>
                 <w:rFonts w:ascii="Calibri" w:eastAsia="Times New Roman" w:hAnsi="Calibri" w:cs="Times New Roman"/>
@@ -12463,6 +12388,7 @@
               </w:rPr>
               <w:t>cv</w:t>
             </w:r>
+            <w:proofErr w:type="gramEnd"/>
           </w:p>
         </w:tc>
         <w:tc>
@@ -12887,7 +12813,6 @@
                 <w:lang w:eastAsia="hu-HU"/>
               </w:rPr>
             </w:pPr>
-            <w:proofErr w:type="gramStart"/>
             <w:r>
               <w:rPr>
                 <w:rFonts w:ascii="Calibri" w:eastAsia="Times New Roman" w:hAnsi="Calibri" w:cs="Times New Roman"/>
@@ -12898,7 +12823,6 @@
               </w:rPr>
               <w:t>O,T</w:t>
             </w:r>
-            <w:proofErr w:type="gramEnd"/>
           </w:p>
         </w:tc>
         <w:tc>
@@ -12991,7 +12915,6 @@
                 <w:lang w:eastAsia="hu-HU"/>
               </w:rPr>
             </w:pPr>
-            <w:proofErr w:type="gramStart"/>
             <w:r>
               <w:rPr>
                 <w:rFonts w:ascii="Calibri" w:eastAsia="Times New Roman" w:hAnsi="Calibri" w:cs="Times New Roman"/>
@@ -13002,7 +12925,6 @@
               </w:rPr>
               <w:t>O,M</w:t>
             </w:r>
-            <w:proofErr w:type="gramEnd"/>
           </w:p>
         </w:tc>
         <w:tc>
@@ -13987,7 +13909,6 @@
                 <w:lang w:eastAsia="hu-HU"/>
               </w:rPr>
             </w:pPr>
-            <w:proofErr w:type="gramStart"/>
             <w:r>
               <w:rPr>
                 <w:rFonts w:ascii="Calibri" w:eastAsia="Times New Roman" w:hAnsi="Calibri" w:cs="Times New Roman"/>
@@ -13998,7 +13919,6 @@
               </w:rPr>
               <w:t>O,M</w:t>
             </w:r>
-            <w:proofErr w:type="gramEnd"/>
           </w:p>
         </w:tc>
         <w:tc>
@@ -14137,7 +14057,6 @@
                 <w:lang w:eastAsia="hu-HU"/>
               </w:rPr>
             </w:pPr>
-            <w:proofErr w:type="gramStart"/>
             <w:r>
               <w:rPr>
                 <w:rFonts w:ascii="Calibri" w:eastAsia="Times New Roman" w:hAnsi="Calibri" w:cs="Times New Roman"/>
@@ -14148,7 +14067,6 @@
               </w:rPr>
               <w:t>T,L</w:t>
             </w:r>
-            <w:proofErr w:type="gramEnd"/>
           </w:p>
         </w:tc>
         <w:tc>
@@ -14980,17 +14898,12 @@
               <w:t xml:space="preserve"> </w:t>
             </w:r>
             <w:proofErr w:type="spellStart"/>
-            <w:proofErr w:type="gramStart"/>
             <w:r>
               <w:t>adnia</w:t>
             </w:r>
             <w:proofErr w:type="spellEnd"/>
             <w:r>
-              <w:t xml:space="preserve">  a</w:t>
-            </w:r>
-            <w:proofErr w:type="gramEnd"/>
-            <w:r>
-              <w:t xml:space="preserve"> </w:t>
+              <w:t xml:space="preserve">  a </w:t>
             </w:r>
             <w:proofErr w:type="spellStart"/>
             <w:r>
@@ -15272,7 +15185,6 @@
               <w:t xml:space="preserve"> </w:t>
             </w:r>
             <w:proofErr w:type="spellStart"/>
-            <w:proofErr w:type="gramStart"/>
             <w:r>
               <w:rPr>
                 <w:sz w:val="28"/>
@@ -15297,7 +15209,6 @@
               <w:t>vagy</w:t>
             </w:r>
             <w:proofErr w:type="spellEnd"/>
-            <w:proofErr w:type="gramEnd"/>
             <w:r>
               <w:rPr>
                 <w:sz w:val="28"/>
@@ -15590,23 +15501,17 @@
             </w:r>
             <w:proofErr w:type="spellEnd"/>
             <w:r>
-              <w:t xml:space="preserve"> </w:t>
-            </w:r>
-            <w:proofErr w:type="gramStart"/>
-            <w:r>
-              <w:t xml:space="preserve">( </w:t>
+              <w:t xml:space="preserve"> ( </w:t>
             </w:r>
             <w:proofErr w:type="spellStart"/>
             <w:r>
               <w:t>megszámlálhatóan</w:t>
             </w:r>
             <w:proofErr w:type="spellEnd"/>
-            <w:proofErr w:type="gramEnd"/>
-            <w:r>
-              <w:t xml:space="preserve"> </w:t>
-            </w:r>
-            <w:proofErr w:type="spellStart"/>
-            <w:proofErr w:type="gramStart"/>
+            <w:r>
+              <w:t xml:space="preserve"> </w:t>
+            </w:r>
+            <w:proofErr w:type="spellStart"/>
             <w:r>
               <w:t>sokszor</w:t>
             </w:r>
@@ -15614,7 +15519,6 @@
             <w:r>
               <w:t xml:space="preserve"> )</w:t>
             </w:r>
-            <w:proofErr w:type="gramEnd"/>
           </w:p>
         </w:tc>
       </w:tr>
@@ -15764,23 +15668,17 @@
             </w:r>
             <w:proofErr w:type="spellEnd"/>
             <w:r>
-              <w:t xml:space="preserve"> </w:t>
-            </w:r>
-            <w:proofErr w:type="gramStart"/>
-            <w:r>
-              <w:t xml:space="preserve">( </w:t>
+              <w:t xml:space="preserve"> ( </w:t>
             </w:r>
             <w:proofErr w:type="spellStart"/>
             <w:r>
               <w:t>megszámlálhatóan</w:t>
             </w:r>
             <w:proofErr w:type="spellEnd"/>
-            <w:proofErr w:type="gramEnd"/>
-            <w:r>
-              <w:t xml:space="preserve"> </w:t>
-            </w:r>
-            <w:proofErr w:type="spellStart"/>
-            <w:proofErr w:type="gramStart"/>
+            <w:r>
+              <w:t xml:space="preserve"> </w:t>
+            </w:r>
+            <w:proofErr w:type="spellStart"/>
             <w:r>
               <w:t>sokszor</w:t>
             </w:r>
@@ -15788,7 +15686,6 @@
             <w:r>
               <w:t xml:space="preserve"> )</w:t>
             </w:r>
-            <w:proofErr w:type="gramEnd"/>
           </w:p>
         </w:tc>
       </w:tr>
@@ -16194,8 +16091,13 @@
             <w:pPr>
               <w:pStyle w:val="TableContents"/>
             </w:pPr>
-            <w:r>
-              <w:t xml:space="preserve">1 </w:t>
+            <w:proofErr w:type="gramStart"/>
+            <w:r>
+              <w:t>1</w:t>
+            </w:r>
+            <w:proofErr w:type="gramEnd"/>
+            <w:r>
+              <w:t xml:space="preserve"> </w:t>
             </w:r>
             <w:proofErr w:type="spellStart"/>
             <w:r>
@@ -17124,17 +17026,12 @@
               <w:t xml:space="preserve"> </w:t>
             </w:r>
             <w:proofErr w:type="spellStart"/>
-            <w:proofErr w:type="gramStart"/>
             <w:r>
               <w:t>adnia</w:t>
             </w:r>
             <w:proofErr w:type="spellEnd"/>
             <w:r>
-              <w:t xml:space="preserve">  a</w:t>
-            </w:r>
-            <w:proofErr w:type="gramEnd"/>
-            <w:r>
-              <w:t xml:space="preserve"> </w:t>
+              <w:t xml:space="preserve">  a </w:t>
             </w:r>
             <w:proofErr w:type="spellStart"/>
             <w:r>
@@ -17448,7 +17345,6 @@
               <w:t xml:space="preserve"> </w:t>
             </w:r>
             <w:proofErr w:type="spellStart"/>
-            <w:proofErr w:type="gramStart"/>
             <w:r>
               <w:rPr>
                 <w:sz w:val="28"/>
@@ -17473,7 +17369,6 @@
               <w:t>vagy</w:t>
             </w:r>
             <w:proofErr w:type="spellEnd"/>
-            <w:proofErr w:type="gramEnd"/>
             <w:r>
               <w:rPr>
                 <w:sz w:val="28"/>
@@ -17766,23 +17661,17 @@
             </w:r>
             <w:proofErr w:type="spellEnd"/>
             <w:r>
-              <w:t xml:space="preserve"> </w:t>
-            </w:r>
-            <w:proofErr w:type="gramStart"/>
-            <w:r>
-              <w:t xml:space="preserve">( </w:t>
+              <w:t xml:space="preserve"> ( </w:t>
             </w:r>
             <w:proofErr w:type="spellStart"/>
             <w:r>
               <w:t>megszámlálhatóan</w:t>
             </w:r>
             <w:proofErr w:type="spellEnd"/>
-            <w:proofErr w:type="gramEnd"/>
-            <w:r>
-              <w:t xml:space="preserve"> </w:t>
-            </w:r>
-            <w:proofErr w:type="spellStart"/>
-            <w:proofErr w:type="gramStart"/>
+            <w:r>
+              <w:t xml:space="preserve"> </w:t>
+            </w:r>
+            <w:proofErr w:type="spellStart"/>
             <w:r>
               <w:t>sokszor</w:t>
             </w:r>
@@ -17790,7 +17679,6 @@
             <w:r>
               <w:t xml:space="preserve"> )</w:t>
             </w:r>
-            <w:proofErr w:type="gramEnd"/>
           </w:p>
         </w:tc>
       </w:tr>
@@ -17995,23 +17883,17 @@
             </w:r>
             <w:proofErr w:type="spellEnd"/>
             <w:r>
-              <w:t xml:space="preserve"> </w:t>
-            </w:r>
-            <w:proofErr w:type="gramStart"/>
-            <w:r>
-              <w:t xml:space="preserve">( </w:t>
+              <w:t xml:space="preserve"> ( </w:t>
             </w:r>
             <w:proofErr w:type="spellStart"/>
             <w:r>
               <w:t>megszámlálhatóan</w:t>
             </w:r>
             <w:proofErr w:type="spellEnd"/>
-            <w:proofErr w:type="gramEnd"/>
-            <w:r>
-              <w:t xml:space="preserve"> </w:t>
-            </w:r>
-            <w:proofErr w:type="spellStart"/>
-            <w:proofErr w:type="gramStart"/>
+            <w:r>
+              <w:t xml:space="preserve"> </w:t>
+            </w:r>
+            <w:proofErr w:type="spellStart"/>
             <w:r>
               <w:t>sokszor</w:t>
             </w:r>
@@ -18019,7 +17901,6 @@
             <w:r>
               <w:t xml:space="preserve"> )</w:t>
             </w:r>
-            <w:proofErr w:type="gramEnd"/>
           </w:p>
         </w:tc>
       </w:tr>
@@ -18457,8 +18338,13 @@
             <w:pPr>
               <w:pStyle w:val="TableContents"/>
             </w:pPr>
-            <w:r>
-              <w:t xml:space="preserve">1 </w:t>
+            <w:proofErr w:type="gramStart"/>
+            <w:r>
+              <w:t>1</w:t>
+            </w:r>
+            <w:proofErr w:type="gramEnd"/>
+            <w:r>
+              <w:t xml:space="preserve"> </w:t>
             </w:r>
             <w:proofErr w:type="spellStart"/>
             <w:r>
@@ -19245,11 +19131,19 @@
             </w:r>
             <w:proofErr w:type="spellStart"/>
             <w:r>
-              <w:t>rá</w:t>
-            </w:r>
-            <w:proofErr w:type="spellEnd"/>
-            <w:r>
-              <w:t xml:space="preserve"> </w:t>
+              <w:t>Profil</w:t>
+            </w:r>
+            <w:proofErr w:type="spellEnd"/>
+            <w:r>
+              <w:t xml:space="preserve"> </w:t>
+            </w:r>
+            <w:proofErr w:type="spellStart"/>
+            <w:r>
+              <w:t>oldalt</w:t>
+            </w:r>
+            <w:proofErr w:type="spellEnd"/>
+            <w:r>
+              <w:t xml:space="preserve"> meg </w:t>
             </w:r>
             <w:proofErr w:type="spellStart"/>
             <w:r>
@@ -19261,7 +19155,39 @@
             </w:r>
             <w:proofErr w:type="spellStart"/>
             <w:r>
-              <w:t>nyomnia</w:t>
+              <w:t>nyitnia</w:t>
+            </w:r>
+            <w:proofErr w:type="spellEnd"/>
+            <w:r>
+              <w:t xml:space="preserve">, </w:t>
+            </w:r>
+            <w:proofErr w:type="spellStart"/>
+            <w:r>
+              <w:t>ami</w:t>
+            </w:r>
+            <w:proofErr w:type="spellEnd"/>
+            <w:r>
+              <w:t xml:space="preserve"> </w:t>
+            </w:r>
+            <w:proofErr w:type="spellStart"/>
+            <w:r>
+              <w:t>elérhetővé</w:t>
+            </w:r>
+            <w:proofErr w:type="spellEnd"/>
+            <w:r>
+              <w:t xml:space="preserve"> </w:t>
+            </w:r>
+            <w:proofErr w:type="spellStart"/>
+            <w:r>
+              <w:t>teszi</w:t>
+            </w:r>
+            <w:proofErr w:type="spellEnd"/>
+            <w:r>
+              <w:t xml:space="preserve"> </w:t>
+            </w:r>
+            <w:proofErr w:type="spellStart"/>
+            <w:r>
+              <w:t>számára</w:t>
             </w:r>
             <w:proofErr w:type="spellEnd"/>
             <w:r>
@@ -19269,39 +19195,98 @@
             </w:r>
             <w:proofErr w:type="spellStart"/>
             <w:r>
-              <w:t>gombra</w:t>
-            </w:r>
-            <w:proofErr w:type="spellEnd"/>
-            <w:r>
-              <w:t xml:space="preserve"> </w:t>
-            </w:r>
-            <w:proofErr w:type="spellStart"/>
-            <w:r>
-              <w:t>ami</w:t>
-            </w:r>
-            <w:proofErr w:type="spellEnd"/>
-            <w:r>
-              <w:t xml:space="preserve"> </w:t>
-            </w:r>
-            <w:proofErr w:type="spellStart"/>
-            <w:r>
-              <w:t>elérhetővé</w:t>
-            </w:r>
-            <w:proofErr w:type="spellEnd"/>
-            <w:r>
-              <w:t xml:space="preserve"> </w:t>
-            </w:r>
-            <w:proofErr w:type="spellStart"/>
-            <w:r>
-              <w:t>teszi</w:t>
-            </w:r>
-            <w:proofErr w:type="spellEnd"/>
-            <w:r>
-              <w:t xml:space="preserve"> </w:t>
-            </w:r>
-            <w:proofErr w:type="spellStart"/>
-            <w:r>
-              <w:t>számára</w:t>
+              <w:t>profil</w:t>
+            </w:r>
+            <w:proofErr w:type="spellEnd"/>
+            <w:r>
+              <w:t xml:space="preserve"> </w:t>
+            </w:r>
+            <w:proofErr w:type="spellStart"/>
+            <w:r>
+              <w:t>módosítását</w:t>
+            </w:r>
+            <w:proofErr w:type="spellEnd"/>
+            <w:r>
+              <w:t>.</w:t>
+            </w:r>
+            <w:r>
+              <w:t xml:space="preserve"> Az </w:t>
+            </w:r>
+            <w:proofErr w:type="spellStart"/>
+            <w:r>
+              <w:t>oldalon</w:t>
+            </w:r>
+            <w:proofErr w:type="spellEnd"/>
+            <w:r>
+              <w:t xml:space="preserve"> </w:t>
+            </w:r>
+            <w:proofErr w:type="spellStart"/>
+            <w:r>
+              <w:t>található</w:t>
+            </w:r>
+            <w:proofErr w:type="spellEnd"/>
+            <w:r>
+              <w:t xml:space="preserve"> </w:t>
+            </w:r>
+            <w:proofErr w:type="spellStart"/>
+            <w:r>
+              <w:t>üres</w:t>
+            </w:r>
+            <w:proofErr w:type="spellEnd"/>
+            <w:r>
+              <w:t xml:space="preserve"> </w:t>
+            </w:r>
+            <w:proofErr w:type="spellStart"/>
+            <w:r>
+              <w:t>beviteli</w:t>
+            </w:r>
+            <w:proofErr w:type="spellEnd"/>
+            <w:r>
+              <w:t xml:space="preserve"> </w:t>
+            </w:r>
+            <w:proofErr w:type="spellStart"/>
+            <w:r>
+              <w:t>mezőkön</w:t>
+            </w:r>
+            <w:proofErr w:type="spellEnd"/>
+            <w:r>
+              <w:t xml:space="preserve"> </w:t>
+            </w:r>
+            <w:proofErr w:type="spellStart"/>
+            <w:r>
+              <w:t>tetszőleges</w:t>
+            </w:r>
+            <w:proofErr w:type="spellEnd"/>
+            <w:r>
+              <w:t xml:space="preserve"> </w:t>
+            </w:r>
+            <w:proofErr w:type="spellStart"/>
+            <w:r>
+              <w:t>mennyiségű</w:t>
+            </w:r>
+            <w:proofErr w:type="spellEnd"/>
+            <w:r>
+              <w:t xml:space="preserve"> </w:t>
+            </w:r>
+            <w:proofErr w:type="spellStart"/>
+            <w:r>
+              <w:t>adatot</w:t>
+            </w:r>
+            <w:proofErr w:type="spellEnd"/>
+            <w:r>
+              <w:t xml:space="preserve"> </w:t>
+            </w:r>
+            <w:proofErr w:type="spellStart"/>
+            <w:r>
+              <w:t>tud</w:t>
+            </w:r>
+            <w:proofErr w:type="spellEnd"/>
+            <w:r>
+              <w:t xml:space="preserve"> </w:t>
+            </w:r>
+            <w:proofErr w:type="spellStart"/>
+            <w:r>
+              <w:t>módosítani</w:t>
             </w:r>
             <w:proofErr w:type="spellEnd"/>
             <w:r>
@@ -19309,79 +19294,7 @@
             </w:r>
             <w:proofErr w:type="spellStart"/>
             <w:r>
-              <w:t>profil</w:t>
-            </w:r>
-            <w:proofErr w:type="spellEnd"/>
-            <w:r>
-              <w:t xml:space="preserve"> </w:t>
-            </w:r>
-            <w:proofErr w:type="spellStart"/>
-            <w:r>
-              <w:t>módosítását</w:t>
-            </w:r>
-            <w:proofErr w:type="spellEnd"/>
-            <w:r>
-              <w:t xml:space="preserve">. </w:t>
-            </w:r>
-            <w:proofErr w:type="spellStart"/>
-            <w:r>
-              <w:t>Gombnyomásra</w:t>
-            </w:r>
-            <w:proofErr w:type="spellEnd"/>
-            <w:r>
-              <w:t xml:space="preserve"> </w:t>
-            </w:r>
-            <w:proofErr w:type="spellStart"/>
-            <w:r>
-              <w:t>az</w:t>
-            </w:r>
-            <w:proofErr w:type="spellEnd"/>
-            <w:r>
-              <w:t xml:space="preserve"> </w:t>
-            </w:r>
-            <w:proofErr w:type="spellStart"/>
-            <w:r>
-              <w:t>eddig</w:t>
-            </w:r>
-            <w:proofErr w:type="spellEnd"/>
-            <w:r>
-              <w:t xml:space="preserve"> </w:t>
-            </w:r>
-            <w:proofErr w:type="spellStart"/>
-            <w:r>
-              <w:t>megadott</w:t>
-            </w:r>
-            <w:proofErr w:type="spellEnd"/>
-            <w:r>
-              <w:t xml:space="preserve"> </w:t>
-            </w:r>
-            <w:proofErr w:type="spellStart"/>
-            <w:r>
-              <w:t>adatok</w:t>
-            </w:r>
-            <w:proofErr w:type="spellEnd"/>
-            <w:r>
-              <w:t xml:space="preserve"> </w:t>
-            </w:r>
-            <w:proofErr w:type="spellStart"/>
-            <w:r>
-              <w:t>szerkeszthetővé</w:t>
-            </w:r>
-            <w:proofErr w:type="spellEnd"/>
-            <w:r>
-              <w:t xml:space="preserve"> </w:t>
-            </w:r>
-            <w:proofErr w:type="spellStart"/>
-            <w:r>
-              <w:t>válnak</w:t>
-            </w:r>
-            <w:proofErr w:type="spellEnd"/>
-            <w:r>
-              <w:t xml:space="preserve"> a </w:t>
-            </w:r>
-            <w:proofErr w:type="spellStart"/>
-            <w:r>
-              <w:t>felületen</w:t>
+              <w:t>felhasználó</w:t>
             </w:r>
             <w:proofErr w:type="spellEnd"/>
             <w:r>
@@ -19967,23 +19880,17 @@
             </w:r>
             <w:proofErr w:type="spellEnd"/>
             <w:r>
-              <w:t xml:space="preserve"> </w:t>
-            </w:r>
-            <w:proofErr w:type="gramStart"/>
-            <w:r>
-              <w:t xml:space="preserve">( </w:t>
+              <w:t xml:space="preserve"> ( </w:t>
             </w:r>
             <w:proofErr w:type="spellStart"/>
             <w:r>
               <w:t>megszámlálhatóan</w:t>
             </w:r>
             <w:proofErr w:type="spellEnd"/>
-            <w:proofErr w:type="gramEnd"/>
-            <w:r>
-              <w:t xml:space="preserve"> </w:t>
-            </w:r>
-            <w:proofErr w:type="spellStart"/>
-            <w:proofErr w:type="gramStart"/>
+            <w:r>
+              <w:t xml:space="preserve"> </w:t>
+            </w:r>
+            <w:proofErr w:type="spellStart"/>
             <w:r>
               <w:t>sokszor</w:t>
             </w:r>
@@ -19991,7 +19898,6 @@
             <w:r>
               <w:t xml:space="preserve"> )</w:t>
             </w:r>
-            <w:proofErr w:type="gramEnd"/>
           </w:p>
         </w:tc>
       </w:tr>
@@ -20176,23 +20082,17 @@
             </w:r>
             <w:proofErr w:type="spellEnd"/>
             <w:r>
-              <w:t xml:space="preserve"> </w:t>
-            </w:r>
-            <w:proofErr w:type="gramStart"/>
-            <w:r>
-              <w:t xml:space="preserve">( </w:t>
+              <w:t xml:space="preserve"> ( </w:t>
             </w:r>
             <w:proofErr w:type="spellStart"/>
             <w:r>
               <w:t>megszámlálhatóan</w:t>
             </w:r>
             <w:proofErr w:type="spellEnd"/>
-            <w:proofErr w:type="gramEnd"/>
-            <w:r>
-              <w:t xml:space="preserve"> </w:t>
-            </w:r>
-            <w:proofErr w:type="spellStart"/>
-            <w:proofErr w:type="gramStart"/>
+            <w:r>
+              <w:t xml:space="preserve"> </w:t>
+            </w:r>
+            <w:proofErr w:type="spellStart"/>
             <w:r>
               <w:t>sokszor</w:t>
             </w:r>
@@ -20200,7 +20100,6 @@
             <w:r>
               <w:t xml:space="preserve"> )</w:t>
             </w:r>
-            <w:proofErr w:type="gramEnd"/>
           </w:p>
         </w:tc>
       </w:tr>
@@ -20605,8 +20504,13 @@
             <w:pPr>
               <w:pStyle w:val="TableContents"/>
             </w:pPr>
-            <w:r>
-              <w:t xml:space="preserve">1 </w:t>
+            <w:proofErr w:type="gramStart"/>
+            <w:r>
+              <w:t>1</w:t>
+            </w:r>
+            <w:proofErr w:type="gramEnd"/>
+            <w:r>
+              <w:t xml:space="preserve"> </w:t>
             </w:r>
             <w:proofErr w:type="spellStart"/>
             <w:r>
@@ -21493,35 +21397,62 @@
             </w:r>
             <w:proofErr w:type="spellEnd"/>
             <w:r>
-              <w:t xml:space="preserve">, de </w:t>
-            </w:r>
-            <w:proofErr w:type="spellStart"/>
-            <w:r>
-              <w:t>lehetősége</w:t>
-            </w:r>
-            <w:proofErr w:type="spellEnd"/>
-            <w:r>
-              <w:t xml:space="preserve"> van </w:t>
-            </w:r>
-            <w:proofErr w:type="spellStart"/>
-            <w:r>
-              <w:t>előre</w:t>
-            </w:r>
-            <w:proofErr w:type="spellEnd"/>
-            <w:r>
-              <w:t xml:space="preserve"> </w:t>
-            </w:r>
-            <w:proofErr w:type="spellStart"/>
-            <w:r>
-              <w:t>kész</w:t>
-            </w:r>
-            <w:proofErr w:type="spellEnd"/>
-            <w:r>
-              <w:t xml:space="preserve"> </w:t>
-            </w:r>
-            <w:proofErr w:type="spellStart"/>
-            <w:r>
-              <w:t>adatok</w:t>
+              <w:t xml:space="preserve"> </w:t>
+            </w:r>
+            <w:r>
+              <w:t xml:space="preserve">( </w:t>
+            </w:r>
+            <w:proofErr w:type="spellStart"/>
+            <w:r>
+              <w:t>megjelenített</w:t>
+            </w:r>
+            <w:proofErr w:type="spellEnd"/>
+            <w:r>
+              <w:t xml:space="preserve">: </w:t>
+            </w:r>
+            <w:proofErr w:type="spellStart"/>
+            <w:r>
+              <w:t>kategóriák</w:t>
+            </w:r>
+            <w:proofErr w:type="spellEnd"/>
+            <w:r>
+              <w:t xml:space="preserve">, </w:t>
+            </w:r>
+            <w:proofErr w:type="spellStart"/>
+            <w:r>
+              <w:t>területek</w:t>
+            </w:r>
+            <w:proofErr w:type="spellEnd"/>
+            <w:r>
+              <w:t xml:space="preserve">, </w:t>
+            </w:r>
+            <w:proofErr w:type="spellStart"/>
+            <w:r>
+              <w:t>kulcsszavak</w:t>
+            </w:r>
+            <w:proofErr w:type="spellEnd"/>
+            <w:r>
+              <w:t xml:space="preserve">, </w:t>
+            </w:r>
+            <w:proofErr w:type="spellStart"/>
+            <w:r>
+              <w:t>cég</w:t>
+            </w:r>
+            <w:proofErr w:type="spellEnd"/>
+            <w:r>
+              <w:t xml:space="preserve"> neve, min-max </w:t>
+            </w:r>
+            <w:proofErr w:type="spellStart"/>
+            <w:r>
+              <w:t>fizetési</w:t>
+            </w:r>
+            <w:proofErr w:type="spellEnd"/>
+            <w:r>
+              <w:t xml:space="preserve"> </w:t>
+            </w:r>
+            <w:proofErr w:type="spellStart"/>
+            <w:r>
+              <w:t>intervallum</w:t>
             </w:r>
             <w:proofErr w:type="spellEnd"/>
             <w:r>
@@ -21533,57 +21464,7 @@
             </w:r>
             <w:proofErr w:type="spellEnd"/>
             <w:r>
-              <w:t xml:space="preserve"> is </w:t>
-            </w:r>
-            <w:proofErr w:type="spellStart"/>
-            <w:r>
-              <w:t>szűni</w:t>
-            </w:r>
-            <w:proofErr w:type="spellEnd"/>
-            <w:r>
-              <w:t xml:space="preserve"> </w:t>
-            </w:r>
-            <w:proofErr w:type="gramStart"/>
-            <w:r>
-              <w:t xml:space="preserve">( </w:t>
-            </w:r>
-            <w:proofErr w:type="spellStart"/>
-            <w:r>
-              <w:t>megjelenített</w:t>
-            </w:r>
-            <w:proofErr w:type="spellEnd"/>
-            <w:proofErr w:type="gramEnd"/>
-            <w:r>
-              <w:t xml:space="preserve">: </w:t>
-            </w:r>
-            <w:proofErr w:type="spellStart"/>
-            <w:r>
-              <w:t>kategóriák</w:t>
-            </w:r>
-            <w:proofErr w:type="spellEnd"/>
-            <w:r>
-              <w:t xml:space="preserve">, </w:t>
-            </w:r>
-            <w:proofErr w:type="spellStart"/>
-            <w:r>
-              <w:t>területek</w:t>
-            </w:r>
-            <w:proofErr w:type="spellEnd"/>
-            <w:r>
-              <w:t xml:space="preserve">, </w:t>
-            </w:r>
-            <w:proofErr w:type="spellStart"/>
-            <w:proofErr w:type="gramStart"/>
-            <w:r>
-              <w:t>kulcsszavak</w:t>
-            </w:r>
-            <w:proofErr w:type="spellEnd"/>
-            <w:r>
-              <w:t xml:space="preserve"> )</w:t>
-            </w:r>
-            <w:proofErr w:type="gramEnd"/>
-            <w:r>
-              <w:t>.</w:t>
+              <w:t xml:space="preserve"> ).</w:t>
             </w:r>
           </w:p>
           <w:p>
@@ -21971,7 +21852,6 @@
                 <w:sz w:val="28"/>
                 <w:szCs w:val="28"/>
               </w:rPr>
-              <w:lastRenderedPageBreak/>
               <w:t>jelenik</w:t>
             </w:r>
             <w:proofErr w:type="spellEnd"/>
@@ -22169,23 +22049,17 @@
             </w:r>
             <w:proofErr w:type="spellEnd"/>
             <w:r>
-              <w:t xml:space="preserve"> </w:t>
-            </w:r>
-            <w:proofErr w:type="gramStart"/>
-            <w:r>
-              <w:t xml:space="preserve">( </w:t>
+              <w:t xml:space="preserve"> ( </w:t>
             </w:r>
             <w:proofErr w:type="spellStart"/>
             <w:r>
               <w:t>megszámlálhatóan</w:t>
             </w:r>
             <w:proofErr w:type="spellEnd"/>
-            <w:proofErr w:type="gramEnd"/>
-            <w:r>
-              <w:t xml:space="preserve"> </w:t>
-            </w:r>
-            <w:proofErr w:type="spellStart"/>
-            <w:proofErr w:type="gramStart"/>
+            <w:r>
+              <w:t xml:space="preserve"> </w:t>
+            </w:r>
+            <w:proofErr w:type="spellStart"/>
             <w:r>
               <w:t>sokszor</w:t>
             </w:r>
@@ -22193,7 +22067,6 @@
             <w:r>
               <w:t xml:space="preserve"> )</w:t>
             </w:r>
-            <w:proofErr w:type="gramEnd"/>
           </w:p>
         </w:tc>
       </w:tr>
@@ -22361,23 +22234,17 @@
             </w:r>
             <w:proofErr w:type="spellEnd"/>
             <w:r>
-              <w:t xml:space="preserve"> </w:t>
-            </w:r>
-            <w:proofErr w:type="gramStart"/>
-            <w:r>
-              <w:t xml:space="preserve">( </w:t>
+              <w:t xml:space="preserve"> ( </w:t>
             </w:r>
             <w:proofErr w:type="spellStart"/>
             <w:r>
               <w:t>megszámlálhatóan</w:t>
             </w:r>
             <w:proofErr w:type="spellEnd"/>
-            <w:proofErr w:type="gramEnd"/>
-            <w:r>
-              <w:t xml:space="preserve"> </w:t>
-            </w:r>
-            <w:proofErr w:type="spellStart"/>
-            <w:proofErr w:type="gramStart"/>
+            <w:r>
+              <w:t xml:space="preserve"> </w:t>
+            </w:r>
+            <w:proofErr w:type="spellStart"/>
             <w:r>
               <w:t>sokszor</w:t>
             </w:r>
@@ -22385,7 +22252,6 @@
             <w:r>
               <w:t xml:space="preserve"> )</w:t>
             </w:r>
-            <w:proofErr w:type="gramEnd"/>
           </w:p>
         </w:tc>
       </w:tr>
@@ -22774,8 +22640,13 @@
             <w:pPr>
               <w:pStyle w:val="TableContents"/>
             </w:pPr>
-            <w:r>
-              <w:t xml:space="preserve">1 </w:t>
+            <w:proofErr w:type="gramStart"/>
+            <w:r>
+              <w:t>1</w:t>
+            </w:r>
+            <w:proofErr w:type="gramEnd"/>
+            <w:r>
+              <w:t xml:space="preserve"> </w:t>
             </w:r>
             <w:proofErr w:type="spellStart"/>
             <w:r>
@@ -23655,22 +23526,6 @@
             </w:r>
             <w:proofErr w:type="spellEnd"/>
             <w:r>
-              <w:t xml:space="preserve"> </w:t>
-            </w:r>
-            <w:proofErr w:type="spellStart"/>
-            <w:r>
-              <w:t>egy</w:t>
-            </w:r>
-            <w:proofErr w:type="spellEnd"/>
-            <w:r>
-              <w:t xml:space="preserve"> </w:t>
-            </w:r>
-            <w:proofErr w:type="spellStart"/>
-            <w:r>
-              <w:t>űrlapon</w:t>
-            </w:r>
-            <w:proofErr w:type="spellEnd"/>
-            <w:r>
               <w:t>.</w:t>
             </w:r>
           </w:p>
@@ -23684,13 +23539,8 @@
               <w:pStyle w:val="TableContents"/>
             </w:pPr>
             <w:r>
-              <w:t xml:space="preserve">Az </w:t>
-            </w:r>
-            <w:proofErr w:type="spellStart"/>
-            <w:r>
-              <w:t>űrlapon</w:t>
-            </w:r>
-            <w:proofErr w:type="spellEnd"/>
+              <w:t>A</w:t>
+            </w:r>
             <w:r>
               <w:t xml:space="preserve"> </w:t>
             </w:r>
@@ -23700,35 +23550,22 @@
             </w:r>
             <w:proofErr w:type="spellEnd"/>
             <w:r>
-              <w:t xml:space="preserve"> </w:t>
-            </w:r>
-            <w:proofErr w:type="spellStart"/>
-            <w:r>
-              <w:t>az</w:t>
-            </w:r>
-            <w:proofErr w:type="spellEnd"/>
-            <w:r>
-              <w:t xml:space="preserve"> </w:t>
-            </w:r>
-            <w:proofErr w:type="spellStart"/>
-            <w:r>
-              <w:t>eddig</w:t>
-            </w:r>
-            <w:proofErr w:type="spellEnd"/>
-            <w:r>
-              <w:t xml:space="preserve"> </w:t>
-            </w:r>
-            <w:proofErr w:type="spellStart"/>
-            <w:r>
-              <w:t>megadott</w:t>
-            </w:r>
-            <w:proofErr w:type="spellEnd"/>
-            <w:r>
-              <w:t xml:space="preserve"> </w:t>
-            </w:r>
-            <w:proofErr w:type="spellStart"/>
-            <w:r>
-              <w:t>helyes</w:t>
+              <w:t xml:space="preserve"> a</w:t>
+            </w:r>
+            <w:r>
+              <w:t xml:space="preserve"> </w:t>
+            </w:r>
+            <w:proofErr w:type="spellStart"/>
+            <w:r>
+              <w:t>profilban</w:t>
+            </w:r>
+            <w:proofErr w:type="spellEnd"/>
+            <w:r>
+              <w:t xml:space="preserve"> </w:t>
+            </w:r>
+            <w:proofErr w:type="spellStart"/>
+            <w:r>
+              <w:t>lévő</w:t>
             </w:r>
             <w:proofErr w:type="spellEnd"/>
             <w:r>
@@ -23825,10 +23662,6 @@
           <w:p>
             <w:pPr>
               <w:pStyle w:val="TableContents"/>
-              <w:rPr>
-                <w:sz w:val="28"/>
-                <w:szCs w:val="28"/>
-              </w:rPr>
             </w:pPr>
             <w:r>
               <w:rPr>
@@ -23843,119 +23676,87 @@
                 <w:sz w:val="28"/>
                 <w:szCs w:val="28"/>
               </w:rPr>
-              <w:t>nincs</w:t>
-            </w:r>
-            <w:proofErr w:type="spellEnd"/>
-            <w:r>
-              <w:rPr>
-                <w:sz w:val="28"/>
-                <w:szCs w:val="28"/>
-              </w:rPr>
-              <w:t xml:space="preserve"> </w:t>
-            </w:r>
-            <w:proofErr w:type="spellStart"/>
-            <w:r>
-              <w:rPr>
-                <w:sz w:val="28"/>
-                <w:szCs w:val="28"/>
-              </w:rPr>
-              <w:t>megadva</w:t>
-            </w:r>
-            <w:proofErr w:type="spellEnd"/>
-            <w:r>
-              <w:rPr>
-                <w:sz w:val="28"/>
-                <w:szCs w:val="28"/>
-              </w:rPr>
-              <w:t xml:space="preserve"> </w:t>
-            </w:r>
-            <w:proofErr w:type="spellStart"/>
-            <w:r>
-              <w:rPr>
-                <w:sz w:val="28"/>
-                <w:szCs w:val="28"/>
-              </w:rPr>
-              <w:t>valamelyik</w:t>
-            </w:r>
-            <w:proofErr w:type="spellEnd"/>
-            <w:r>
-              <w:rPr>
-                <w:sz w:val="28"/>
-                <w:szCs w:val="28"/>
-              </w:rPr>
-              <w:t xml:space="preserve"> </w:t>
-            </w:r>
-            <w:proofErr w:type="spellStart"/>
-            <w:r>
-              <w:rPr>
-                <w:sz w:val="28"/>
-                <w:szCs w:val="28"/>
-              </w:rPr>
-              <w:t>kötelező</w:t>
-            </w:r>
-            <w:proofErr w:type="spellEnd"/>
-            <w:r>
-              <w:rPr>
-                <w:sz w:val="28"/>
-                <w:szCs w:val="28"/>
-              </w:rPr>
-              <w:t xml:space="preserve"> </w:t>
-            </w:r>
-            <w:proofErr w:type="spellStart"/>
-            <w:r>
-              <w:rPr>
-                <w:sz w:val="28"/>
-                <w:szCs w:val="28"/>
-              </w:rPr>
-              <w:t>adat</w:t>
-            </w:r>
-            <w:proofErr w:type="spellEnd"/>
-            <w:r>
-              <w:rPr>
-                <w:sz w:val="28"/>
-                <w:szCs w:val="28"/>
-              </w:rPr>
-              <w:t xml:space="preserve"> </w:t>
-            </w:r>
-            <w:proofErr w:type="spellStart"/>
-            <w:r>
-              <w:rPr>
-                <w:sz w:val="28"/>
-                <w:szCs w:val="28"/>
-              </w:rPr>
-              <w:t>vagy</w:t>
-            </w:r>
-            <w:proofErr w:type="spellEnd"/>
-            <w:r>
-              <w:rPr>
-                <w:sz w:val="28"/>
-                <w:szCs w:val="28"/>
-              </w:rPr>
-              <w:t xml:space="preserve"> </w:t>
-            </w:r>
-            <w:proofErr w:type="spellStart"/>
-            <w:r>
-              <w:rPr>
-                <w:sz w:val="28"/>
-                <w:szCs w:val="28"/>
-              </w:rPr>
-              <w:t>nem</w:t>
-            </w:r>
-            <w:proofErr w:type="spellEnd"/>
-            <w:r>
-              <w:rPr>
-                <w:sz w:val="28"/>
-                <w:szCs w:val="28"/>
-              </w:rPr>
-              <w:t xml:space="preserve"> </w:t>
-            </w:r>
-            <w:proofErr w:type="spellStart"/>
-            <w:r>
-              <w:rPr>
-                <w:sz w:val="28"/>
-                <w:szCs w:val="28"/>
-              </w:rPr>
-              <w:t>megfelelő</w:t>
+              <w:t>az</w:t>
+            </w:r>
+            <w:proofErr w:type="spellEnd"/>
+            <w:r>
+              <w:rPr>
+                <w:sz w:val="28"/>
+                <w:szCs w:val="28"/>
+              </w:rPr>
+              <w:t xml:space="preserve"> </w:t>
+            </w:r>
+            <w:proofErr w:type="spellStart"/>
+            <w:r>
+              <w:rPr>
+                <w:sz w:val="28"/>
+                <w:szCs w:val="28"/>
+              </w:rPr>
+              <w:t>álláskereső</w:t>
+            </w:r>
+            <w:proofErr w:type="spellEnd"/>
+            <w:r>
+              <w:rPr>
+                <w:sz w:val="28"/>
+                <w:szCs w:val="28"/>
+              </w:rPr>
+              <w:t xml:space="preserve"> </w:t>
+            </w:r>
+            <w:proofErr w:type="spellStart"/>
+            <w:r>
+              <w:rPr>
+                <w:sz w:val="28"/>
+                <w:szCs w:val="28"/>
+              </w:rPr>
+              <w:t>már</w:t>
+            </w:r>
+            <w:proofErr w:type="spellEnd"/>
+            <w:r>
+              <w:rPr>
+                <w:sz w:val="28"/>
+                <w:szCs w:val="28"/>
+              </w:rPr>
+              <w:t xml:space="preserve"> </w:t>
+            </w:r>
+            <w:proofErr w:type="spellStart"/>
+            <w:r>
+              <w:rPr>
+                <w:sz w:val="28"/>
+                <w:szCs w:val="28"/>
+              </w:rPr>
+              <w:t>jelentkezett</w:t>
+            </w:r>
+            <w:proofErr w:type="spellEnd"/>
+            <w:r>
+              <w:rPr>
+                <w:sz w:val="28"/>
+                <w:szCs w:val="28"/>
+              </w:rPr>
+              <w:t xml:space="preserve"> </w:t>
+            </w:r>
+            <w:proofErr w:type="spellStart"/>
+            <w:r>
+              <w:rPr>
+                <w:sz w:val="28"/>
+                <w:szCs w:val="28"/>
+              </w:rPr>
+              <w:t>az</w:t>
+            </w:r>
+            <w:proofErr w:type="spellEnd"/>
+            <w:r>
+              <w:rPr>
+                <w:sz w:val="28"/>
+                <w:szCs w:val="28"/>
+              </w:rPr>
+              <w:t xml:space="preserve"> </w:t>
+            </w:r>
+            <w:proofErr w:type="spellStart"/>
+            <w:r>
+              <w:rPr>
+                <w:sz w:val="28"/>
+                <w:szCs w:val="28"/>
+              </w:rPr>
+              <w:t>állásra</w:t>
             </w:r>
             <w:proofErr w:type="spellEnd"/>
             <w:r>
@@ -23971,69 +23772,48 @@
                 <w:sz w:val="28"/>
                 <w:szCs w:val="28"/>
               </w:rPr>
-              <w:t>akkor</w:t>
-            </w:r>
-            <w:proofErr w:type="spellEnd"/>
-            <w:r>
-              <w:rPr>
-                <w:sz w:val="28"/>
-                <w:szCs w:val="28"/>
-              </w:rPr>
-              <w:t xml:space="preserve"> </w:t>
-            </w:r>
-            <w:proofErr w:type="spellStart"/>
-            <w:r>
-              <w:rPr>
-                <w:sz w:val="28"/>
-                <w:szCs w:val="28"/>
-              </w:rPr>
-              <w:t>erről</w:t>
-            </w:r>
-            <w:proofErr w:type="spellEnd"/>
-            <w:r>
-              <w:rPr>
-                <w:sz w:val="28"/>
-                <w:szCs w:val="28"/>
-              </w:rPr>
-              <w:t xml:space="preserve"> </w:t>
-            </w:r>
-            <w:proofErr w:type="spellStart"/>
-            <w:r>
-              <w:rPr>
-                <w:sz w:val="28"/>
-                <w:szCs w:val="28"/>
-              </w:rPr>
-              <w:t>üzenetablak</w:t>
-            </w:r>
-            <w:proofErr w:type="spellEnd"/>
-            <w:r>
-              <w:rPr>
-                <w:sz w:val="28"/>
-                <w:szCs w:val="28"/>
-              </w:rPr>
-              <w:t xml:space="preserve"> </w:t>
-            </w:r>
-            <w:proofErr w:type="spellStart"/>
-            <w:r>
-              <w:rPr>
-                <w:sz w:val="28"/>
-                <w:szCs w:val="28"/>
-              </w:rPr>
-              <w:t>jelenik</w:t>
-            </w:r>
-            <w:proofErr w:type="spellEnd"/>
-            <w:r>
-              <w:rPr>
-                <w:sz w:val="28"/>
-                <w:szCs w:val="28"/>
-              </w:rPr>
-              <w:t xml:space="preserve"> meg.</w:t>
-            </w:r>
-          </w:p>
-          <w:p>
-            <w:pPr>
-              <w:pStyle w:val="TableContents"/>
-            </w:pPr>
+              <w:t>arról</w:t>
+            </w:r>
+            <w:proofErr w:type="spellEnd"/>
+            <w:r>
+              <w:rPr>
+                <w:sz w:val="28"/>
+                <w:szCs w:val="28"/>
+              </w:rPr>
+              <w:t xml:space="preserve"> </w:t>
+            </w:r>
+            <w:proofErr w:type="spellStart"/>
+            <w:r>
+              <w:rPr>
+                <w:sz w:val="28"/>
+                <w:szCs w:val="28"/>
+              </w:rPr>
+              <w:t>üzenetablakban</w:t>
+            </w:r>
+            <w:proofErr w:type="spellEnd"/>
+            <w:r>
+              <w:rPr>
+                <w:sz w:val="28"/>
+                <w:szCs w:val="28"/>
+              </w:rPr>
+              <w:t xml:space="preserve"> </w:t>
+            </w:r>
+            <w:proofErr w:type="spellStart"/>
+            <w:r>
+              <w:rPr>
+                <w:sz w:val="28"/>
+                <w:szCs w:val="28"/>
+              </w:rPr>
+              <w:t>tájékoztatjuk</w:t>
+            </w:r>
+            <w:proofErr w:type="spellEnd"/>
+            <w:r>
+              <w:rPr>
+                <w:sz w:val="28"/>
+                <w:szCs w:val="28"/>
+              </w:rPr>
+              <w:t>.</w:t>
+            </w:r>
           </w:p>
         </w:tc>
       </w:tr>
@@ -24215,23 +23995,17 @@
             </w:r>
             <w:proofErr w:type="spellEnd"/>
             <w:r>
-              <w:t xml:space="preserve"> </w:t>
-            </w:r>
-            <w:proofErr w:type="gramStart"/>
-            <w:r>
-              <w:t xml:space="preserve">( </w:t>
+              <w:t xml:space="preserve"> ( </w:t>
             </w:r>
             <w:proofErr w:type="spellStart"/>
             <w:r>
               <w:t>megszámlálhatóan</w:t>
             </w:r>
             <w:proofErr w:type="spellEnd"/>
-            <w:proofErr w:type="gramEnd"/>
-            <w:r>
-              <w:t xml:space="preserve"> </w:t>
-            </w:r>
-            <w:proofErr w:type="spellStart"/>
-            <w:proofErr w:type="gramStart"/>
+            <w:r>
+              <w:t xml:space="preserve"> </w:t>
+            </w:r>
+            <w:proofErr w:type="spellStart"/>
             <w:r>
               <w:t>sokszor</w:t>
             </w:r>
@@ -24239,7 +24013,6 @@
             <w:r>
               <w:t xml:space="preserve"> )</w:t>
             </w:r>
-            <w:proofErr w:type="gramEnd"/>
           </w:p>
         </w:tc>
       </w:tr>
@@ -24407,23 +24180,17 @@
             </w:r>
             <w:proofErr w:type="spellEnd"/>
             <w:r>
-              <w:t xml:space="preserve"> </w:t>
-            </w:r>
-            <w:proofErr w:type="gramStart"/>
-            <w:r>
-              <w:t xml:space="preserve">( </w:t>
+              <w:t xml:space="preserve"> ( </w:t>
             </w:r>
             <w:proofErr w:type="spellStart"/>
             <w:r>
               <w:t>megszámlálhatóan</w:t>
             </w:r>
             <w:proofErr w:type="spellEnd"/>
-            <w:proofErr w:type="gramEnd"/>
-            <w:r>
-              <w:t xml:space="preserve"> </w:t>
-            </w:r>
-            <w:proofErr w:type="spellStart"/>
-            <w:proofErr w:type="gramStart"/>
+            <w:r>
+              <w:t xml:space="preserve"> </w:t>
+            </w:r>
+            <w:proofErr w:type="spellStart"/>
             <w:r>
               <w:t>sokszor</w:t>
             </w:r>
@@ -24431,7 +24198,6 @@
             <w:r>
               <w:t xml:space="preserve"> )</w:t>
             </w:r>
-            <w:proofErr w:type="gramEnd"/>
           </w:p>
         </w:tc>
       </w:tr>
@@ -24807,8 +24573,13 @@
             <w:pPr>
               <w:pStyle w:val="TableContents"/>
             </w:pPr>
-            <w:r>
-              <w:t xml:space="preserve">1 </w:t>
+            <w:proofErr w:type="gramStart"/>
+            <w:r>
+              <w:t>1</w:t>
+            </w:r>
+            <w:proofErr w:type="gramEnd"/>
+            <w:r>
+              <w:t xml:space="preserve"> </w:t>
             </w:r>
             <w:proofErr w:type="spellStart"/>
             <w:r>
@@ -24997,7 +24768,6 @@
               <w:pStyle w:val="TableContents"/>
             </w:pPr>
             <w:r>
-              <w:lastRenderedPageBreak/>
               <w:t>Projekt/</w:t>
             </w:r>
             <w:proofErr w:type="spellStart"/>
@@ -25603,31 +25373,18 @@
             </w:r>
             <w:proofErr w:type="spellStart"/>
             <w:r>
-              <w:t>felhasználónak</w:t>
-            </w:r>
-            <w:proofErr w:type="spellEnd"/>
-            <w:r>
-              <w:t xml:space="preserve"> </w:t>
-            </w:r>
-            <w:proofErr w:type="spellStart"/>
-            <w:r>
-              <w:t>rá</w:t>
-            </w:r>
-            <w:proofErr w:type="spellEnd"/>
-            <w:r>
-              <w:t xml:space="preserve"> </w:t>
-            </w:r>
-            <w:proofErr w:type="spellStart"/>
-            <w:r>
-              <w:t>kell</w:t>
-            </w:r>
-            <w:proofErr w:type="spellEnd"/>
-            <w:r>
-              <w:t xml:space="preserve"> </w:t>
-            </w:r>
-            <w:proofErr w:type="spellStart"/>
-            <w:r>
-              <w:t>nyomnia</w:t>
+              <w:t>cégnek</w:t>
+            </w:r>
+            <w:proofErr w:type="spellEnd"/>
+            <w:r>
+              <w:t xml:space="preserve"> </w:t>
+            </w:r>
+            <w:r>
+              <w:t xml:space="preserve">elk ell </w:t>
+            </w:r>
+            <w:proofErr w:type="spellStart"/>
+            <w:r>
+              <w:t>látogatnia</w:t>
             </w:r>
             <w:proofErr w:type="spellEnd"/>
             <w:r>
@@ -25635,39 +25392,15 @@
             </w:r>
             <w:proofErr w:type="spellStart"/>
             <w:r>
-              <w:t>gombra</w:t>
-            </w:r>
-            <w:proofErr w:type="spellEnd"/>
-            <w:r>
-              <w:t xml:space="preserve"> </w:t>
-            </w:r>
-            <w:proofErr w:type="spellStart"/>
-            <w:r>
-              <w:t>ami</w:t>
-            </w:r>
-            <w:proofErr w:type="spellEnd"/>
-            <w:r>
-              <w:t xml:space="preserve"> </w:t>
-            </w:r>
-            <w:proofErr w:type="spellStart"/>
-            <w:r>
-              <w:t>elérhetővé</w:t>
-            </w:r>
-            <w:proofErr w:type="spellEnd"/>
-            <w:r>
-              <w:t xml:space="preserve"> </w:t>
-            </w:r>
-            <w:proofErr w:type="spellStart"/>
-            <w:r>
-              <w:t>teszi</w:t>
-            </w:r>
-            <w:proofErr w:type="spellEnd"/>
-            <w:r>
-              <w:t xml:space="preserve"> </w:t>
-            </w:r>
-            <w:proofErr w:type="spellStart"/>
-            <w:r>
-              <w:t>számára</w:t>
+              <w:t>Hírdetés</w:t>
+            </w:r>
+            <w:proofErr w:type="spellEnd"/>
+            <w:r>
+              <w:t xml:space="preserve"> </w:t>
+            </w:r>
+            <w:proofErr w:type="spellStart"/>
+            <w:r>
+              <w:t>oldalra</w:t>
             </w:r>
             <w:proofErr w:type="spellEnd"/>
             <w:r>
@@ -25708,70 +25441,6 @@
             <w:proofErr w:type="spellStart"/>
             <w:r>
               <w:t>létre</w:t>
-            </w:r>
-            <w:proofErr w:type="spellEnd"/>
-            <w:r>
-              <w:t xml:space="preserve">, </w:t>
-            </w:r>
-            <w:proofErr w:type="spellStart"/>
-            <w:r>
-              <w:t>illetve</w:t>
-            </w:r>
-            <w:proofErr w:type="spellEnd"/>
-            <w:r>
-              <w:t xml:space="preserve"> </w:t>
-            </w:r>
-            <w:proofErr w:type="spellStart"/>
-            <w:r>
-              <w:t>tudja</w:t>
-            </w:r>
-            <w:proofErr w:type="spellEnd"/>
-            <w:r>
-              <w:t xml:space="preserve"> </w:t>
-            </w:r>
-            <w:proofErr w:type="spellStart"/>
-            <w:r>
-              <w:t>listázni</w:t>
-            </w:r>
-            <w:proofErr w:type="spellEnd"/>
-            <w:r>
-              <w:t xml:space="preserve"> a </w:t>
-            </w:r>
-            <w:proofErr w:type="spellStart"/>
-            <w:r>
-              <w:t>már</w:t>
-            </w:r>
-            <w:proofErr w:type="spellEnd"/>
-            <w:r>
-              <w:t xml:space="preserve"> </w:t>
-            </w:r>
-            <w:proofErr w:type="spellStart"/>
-            <w:r>
-              <w:t>létrehozottakat</w:t>
-            </w:r>
-            <w:proofErr w:type="spellEnd"/>
-            <w:r>
-              <w:t xml:space="preserve"> </w:t>
-            </w:r>
-            <w:proofErr w:type="spellStart"/>
-            <w:r>
-              <w:t>és</w:t>
-            </w:r>
-            <w:proofErr w:type="spellEnd"/>
-            <w:r>
-              <w:t xml:space="preserve"> </w:t>
-            </w:r>
-            <w:proofErr w:type="spellStart"/>
-            <w:r>
-              <w:t>azokat</w:t>
-            </w:r>
-            <w:proofErr w:type="spellEnd"/>
-            <w:r>
-              <w:t xml:space="preserve"> </w:t>
-            </w:r>
-            <w:proofErr w:type="spellStart"/>
-            <w:r>
-              <w:t>szerkeszteni</w:t>
             </w:r>
             <w:proofErr w:type="spellEnd"/>
             <w:r>
@@ -26343,7 +26012,7 @@
             </w:r>
             <w:proofErr w:type="spellStart"/>
             <w:r>
-              <w:t>felhasználó</w:t>
+              <w:t>cég</w:t>
             </w:r>
             <w:proofErr w:type="spellEnd"/>
             <w:r>
@@ -26404,23 +26073,17 @@
             </w:r>
             <w:proofErr w:type="spellEnd"/>
             <w:r>
-              <w:t xml:space="preserve"> </w:t>
-            </w:r>
-            <w:proofErr w:type="gramStart"/>
-            <w:r>
-              <w:t xml:space="preserve">( </w:t>
+              <w:t xml:space="preserve"> ( </w:t>
             </w:r>
             <w:proofErr w:type="spellStart"/>
             <w:r>
               <w:t>megszámlálhatóan</w:t>
             </w:r>
             <w:proofErr w:type="spellEnd"/>
-            <w:proofErr w:type="gramEnd"/>
-            <w:r>
-              <w:t xml:space="preserve"> </w:t>
-            </w:r>
-            <w:proofErr w:type="spellStart"/>
-            <w:proofErr w:type="gramStart"/>
+            <w:r>
+              <w:t xml:space="preserve"> </w:t>
+            </w:r>
+            <w:proofErr w:type="spellStart"/>
             <w:r>
               <w:t>sokszor</w:t>
             </w:r>
@@ -26428,7 +26091,6 @@
             <w:r>
               <w:t xml:space="preserve"> )</w:t>
             </w:r>
-            <w:proofErr w:type="gramEnd"/>
           </w:p>
         </w:tc>
       </w:tr>
@@ -26575,23 +26237,17 @@
             </w:r>
             <w:proofErr w:type="spellEnd"/>
             <w:r>
-              <w:t xml:space="preserve"> </w:t>
-            </w:r>
-            <w:proofErr w:type="gramStart"/>
-            <w:r>
-              <w:t xml:space="preserve">( </w:t>
+              <w:t xml:space="preserve"> ( </w:t>
             </w:r>
             <w:proofErr w:type="spellStart"/>
             <w:r>
               <w:t>megszámlálhatóan</w:t>
             </w:r>
             <w:proofErr w:type="spellEnd"/>
-            <w:proofErr w:type="gramEnd"/>
-            <w:r>
-              <w:t xml:space="preserve"> </w:t>
-            </w:r>
-            <w:proofErr w:type="spellStart"/>
-            <w:proofErr w:type="gramStart"/>
+            <w:r>
+              <w:t xml:space="preserve"> </w:t>
+            </w:r>
+            <w:proofErr w:type="spellStart"/>
             <w:r>
               <w:t>sokszor</w:t>
             </w:r>
@@ -26599,7 +26255,6 @@
             <w:r>
               <w:t xml:space="preserve"> )</w:t>
             </w:r>
-            <w:proofErr w:type="gramEnd"/>
           </w:p>
         </w:tc>
       </w:tr>
@@ -26863,7 +26518,6 @@
             </w:pPr>
             <w:proofErr w:type="spellStart"/>
             <w:r>
-              <w:lastRenderedPageBreak/>
               <w:t>Szolgáltatási</w:t>
             </w:r>
             <w:proofErr w:type="spellEnd"/>
@@ -26907,6 +26561,7 @@
             </w:pPr>
             <w:proofErr w:type="spellStart"/>
             <w:r>
+              <w:lastRenderedPageBreak/>
               <w:t>Leírás</w:t>
             </w:r>
             <w:proofErr w:type="spellEnd"/>
@@ -26976,8 +26631,13 @@
             <w:pPr>
               <w:pStyle w:val="TableContents"/>
             </w:pPr>
-            <w:r>
-              <w:t xml:space="preserve">1 </w:t>
+            <w:proofErr w:type="gramStart"/>
+            <w:r>
+              <w:t>1</w:t>
+            </w:r>
+            <w:proofErr w:type="gramEnd"/>
+            <w:r>
+              <w:t xml:space="preserve"> </w:t>
             </w:r>
             <w:proofErr w:type="spellStart"/>
             <w:r>
@@ -27840,7 +27500,7 @@
             </w:pPr>
             <w:proofErr w:type="spellStart"/>
             <w:r>
-              <w:t>Döntésről</w:t>
+              <w:t>Amennyiben</w:t>
             </w:r>
             <w:proofErr w:type="spellEnd"/>
             <w:r>
@@ -27848,23 +27508,47 @@
             </w:r>
             <w:proofErr w:type="spellStart"/>
             <w:r>
-              <w:t>cég</w:t>
-            </w:r>
-            <w:proofErr w:type="spellEnd"/>
-            <w:r>
-              <w:t xml:space="preserve"> </w:t>
-            </w:r>
-            <w:proofErr w:type="spellStart"/>
-            <w:r>
-              <w:t>kapni</w:t>
-            </w:r>
-            <w:proofErr w:type="spellEnd"/>
-            <w:r>
-              <w:t xml:space="preserve"> fog </w:t>
-            </w:r>
-            <w:proofErr w:type="spellStart"/>
-            <w:r>
-              <w:t>értesítést</w:t>
+              <w:t>moderátor</w:t>
+            </w:r>
+            <w:proofErr w:type="spellEnd"/>
+            <w:r>
+              <w:t xml:space="preserve"> </w:t>
+            </w:r>
+            <w:proofErr w:type="spellStart"/>
+            <w:r>
+              <w:t>jóváhagyja</w:t>
+            </w:r>
+            <w:proofErr w:type="spellEnd"/>
+            <w:r>
+              <w:t xml:space="preserve"> </w:t>
+            </w:r>
+            <w:proofErr w:type="spellStart"/>
+            <w:r>
+              <w:t>az</w:t>
+            </w:r>
+            <w:proofErr w:type="spellEnd"/>
+            <w:r>
+              <w:t xml:space="preserve"> </w:t>
+            </w:r>
+            <w:proofErr w:type="spellStart"/>
+            <w:r>
+              <w:t>állásajánlatot</w:t>
+            </w:r>
+            <w:proofErr w:type="spellEnd"/>
+            <w:r>
+              <w:t xml:space="preserve"> </w:t>
+            </w:r>
+            <w:proofErr w:type="spellStart"/>
+            <w:r>
+              <w:t>az</w:t>
+            </w:r>
+            <w:proofErr w:type="spellEnd"/>
+            <w:r>
+              <w:t xml:space="preserve"> </w:t>
+            </w:r>
+            <w:proofErr w:type="spellStart"/>
+            <w:r>
+              <w:t>átkerül</w:t>
             </w:r>
             <w:proofErr w:type="spellEnd"/>
             <w:r>
@@ -27872,118 +27556,6 @@
             </w:r>
             <w:proofErr w:type="spellStart"/>
             <w:r>
-              <w:t>döntésről</w:t>
-            </w:r>
-            <w:proofErr w:type="spellEnd"/>
-            <w:r>
-              <w:t xml:space="preserve"> </w:t>
-            </w:r>
-            <w:proofErr w:type="spellStart"/>
-            <w:r>
-              <w:t>illetve</w:t>
-            </w:r>
-            <w:proofErr w:type="spellEnd"/>
-            <w:r>
-              <w:t xml:space="preserve"> </w:t>
-            </w:r>
-            <w:proofErr w:type="spellStart"/>
-            <w:r>
-              <w:t>megjegyzést</w:t>
-            </w:r>
-            <w:proofErr w:type="spellEnd"/>
-            <w:r>
-              <w:t xml:space="preserve"> </w:t>
-            </w:r>
-            <w:proofErr w:type="spellStart"/>
-            <w:r>
-              <w:t>amennyiben</w:t>
-            </w:r>
-            <w:proofErr w:type="spellEnd"/>
-            <w:r>
-              <w:t xml:space="preserve"> </w:t>
-            </w:r>
-            <w:proofErr w:type="spellStart"/>
-            <w:r>
-              <w:t>arra</w:t>
-            </w:r>
-            <w:proofErr w:type="spellEnd"/>
-            <w:r>
-              <w:t xml:space="preserve"> </w:t>
-            </w:r>
-            <w:proofErr w:type="spellStart"/>
-            <w:r>
-              <w:t>szükség</w:t>
-            </w:r>
-            <w:proofErr w:type="spellEnd"/>
-            <w:r>
-              <w:t xml:space="preserve"> </w:t>
-            </w:r>
-            <w:proofErr w:type="spellStart"/>
-            <w:r>
-              <w:t>lesz</w:t>
-            </w:r>
-            <w:proofErr w:type="spellEnd"/>
-            <w:r>
-              <w:t xml:space="preserve">. </w:t>
-            </w:r>
-            <w:proofErr w:type="spellStart"/>
-            <w:r>
-              <w:t>Amennyiben</w:t>
-            </w:r>
-            <w:proofErr w:type="spellEnd"/>
-            <w:r>
-              <w:t xml:space="preserve"> a </w:t>
-            </w:r>
-            <w:proofErr w:type="spellStart"/>
-            <w:r>
-              <w:t>moderátor</w:t>
-            </w:r>
-            <w:proofErr w:type="spellEnd"/>
-            <w:r>
-              <w:t xml:space="preserve"> </w:t>
-            </w:r>
-            <w:proofErr w:type="spellStart"/>
-            <w:r>
-              <w:t>jóváhagyja</w:t>
-            </w:r>
-            <w:proofErr w:type="spellEnd"/>
-            <w:r>
-              <w:t xml:space="preserve"> </w:t>
-            </w:r>
-            <w:proofErr w:type="spellStart"/>
-            <w:r>
-              <w:t>az</w:t>
-            </w:r>
-            <w:proofErr w:type="spellEnd"/>
-            <w:r>
-              <w:t xml:space="preserve"> </w:t>
-            </w:r>
-            <w:proofErr w:type="spellStart"/>
-            <w:r>
-              <w:t>állásajánlatot</w:t>
-            </w:r>
-            <w:proofErr w:type="spellEnd"/>
-            <w:r>
-              <w:t xml:space="preserve"> </w:t>
-            </w:r>
-            <w:proofErr w:type="spellStart"/>
-            <w:r>
-              <w:t>az</w:t>
-            </w:r>
-            <w:proofErr w:type="spellEnd"/>
-            <w:r>
-              <w:t xml:space="preserve"> </w:t>
-            </w:r>
-            <w:proofErr w:type="spellStart"/>
-            <w:r>
-              <w:t>átkerül</w:t>
-            </w:r>
-            <w:proofErr w:type="spellEnd"/>
-            <w:r>
-              <w:t xml:space="preserve"> a </w:t>
-            </w:r>
-            <w:proofErr w:type="spellStart"/>
-            <w:r>
               <w:t>kereshető</w:t>
             </w:r>
             <w:proofErr w:type="spellEnd"/>
@@ -28001,70 +27573,6 @@
             <w:proofErr w:type="spellStart"/>
             <w:r>
               <w:t>közé</w:t>
-            </w:r>
-            <w:proofErr w:type="spellEnd"/>
-            <w:r>
-              <w:t xml:space="preserve">. Az </w:t>
-            </w:r>
-            <w:proofErr w:type="spellStart"/>
-            <w:r>
-              <w:t>állásajánlatok</w:t>
-            </w:r>
-            <w:proofErr w:type="spellEnd"/>
-            <w:r>
-              <w:t xml:space="preserve"> </w:t>
-            </w:r>
-            <w:proofErr w:type="spellStart"/>
-            <w:r>
-              <w:t>szerkesztésekor</w:t>
-            </w:r>
-            <w:proofErr w:type="spellEnd"/>
-            <w:r>
-              <w:t xml:space="preserve"> is a </w:t>
-            </w:r>
-            <w:proofErr w:type="spellStart"/>
-            <w:r>
-              <w:t>moderátor</w:t>
-            </w:r>
-            <w:proofErr w:type="spellEnd"/>
-            <w:r>
-              <w:t xml:space="preserve"> </w:t>
-            </w:r>
-            <w:proofErr w:type="spellStart"/>
-            <w:r>
-              <w:t>dönt</w:t>
-            </w:r>
-            <w:proofErr w:type="spellEnd"/>
-            <w:r>
-              <w:t xml:space="preserve">, </w:t>
-            </w:r>
-            <w:proofErr w:type="spellStart"/>
-            <w:r>
-              <w:t>hogy</w:t>
-            </w:r>
-            <w:proofErr w:type="spellEnd"/>
-            <w:r>
-              <w:t xml:space="preserve"> </w:t>
-            </w:r>
-            <w:proofErr w:type="spellStart"/>
-            <w:r>
-              <w:t>tartalmilag</w:t>
-            </w:r>
-            <w:proofErr w:type="spellEnd"/>
-            <w:r>
-              <w:t xml:space="preserve"> </w:t>
-            </w:r>
-            <w:proofErr w:type="spellStart"/>
-            <w:r>
-              <w:t>helyes</w:t>
-            </w:r>
-            <w:proofErr w:type="spellEnd"/>
-            <w:r>
-              <w:t xml:space="preserve">-e a </w:t>
-            </w:r>
-            <w:proofErr w:type="spellStart"/>
-            <w:r>
-              <w:t>változtatás</w:t>
             </w:r>
             <w:proofErr w:type="spellEnd"/>
             <w:r>
@@ -28121,151 +27629,20 @@
           <w:p>
             <w:pPr>
               <w:pStyle w:val="TableContents"/>
-              <w:rPr>
-                <w:sz w:val="28"/>
-                <w:szCs w:val="28"/>
-              </w:rPr>
-            </w:pPr>
-            <w:r>
-              <w:rPr>
-                <w:sz w:val="28"/>
-                <w:szCs w:val="28"/>
-              </w:rPr>
-              <w:t xml:space="preserve">Ha a </w:t>
-            </w:r>
-            <w:proofErr w:type="spellStart"/>
-            <w:r>
-              <w:rPr>
-                <w:sz w:val="28"/>
-                <w:szCs w:val="28"/>
-              </w:rPr>
-              <w:t>megjegyzésben</w:t>
-            </w:r>
-            <w:proofErr w:type="spellEnd"/>
-            <w:r>
-              <w:rPr>
-                <w:sz w:val="28"/>
-                <w:szCs w:val="28"/>
-              </w:rPr>
-              <w:t xml:space="preserve"> </w:t>
-            </w:r>
-            <w:proofErr w:type="spellStart"/>
-            <w:r>
-              <w:rPr>
-                <w:sz w:val="28"/>
-                <w:szCs w:val="28"/>
-              </w:rPr>
-              <w:t>nem</w:t>
-            </w:r>
-            <w:proofErr w:type="spellEnd"/>
-            <w:r>
-              <w:rPr>
-                <w:sz w:val="28"/>
-                <w:szCs w:val="28"/>
-              </w:rPr>
-              <w:t xml:space="preserve"> </w:t>
-            </w:r>
-            <w:proofErr w:type="spellStart"/>
-            <w:r>
-              <w:rPr>
-                <w:sz w:val="28"/>
-                <w:szCs w:val="28"/>
-              </w:rPr>
-              <w:t>megfelelő</w:t>
-            </w:r>
-            <w:proofErr w:type="spellEnd"/>
-            <w:r>
-              <w:rPr>
-                <w:sz w:val="28"/>
-                <w:szCs w:val="28"/>
-              </w:rPr>
-              <w:t xml:space="preserve"> </w:t>
-            </w:r>
-            <w:proofErr w:type="spellStart"/>
-            <w:r>
-              <w:rPr>
-                <w:sz w:val="28"/>
-                <w:szCs w:val="28"/>
-              </w:rPr>
-              <w:t>karakterek</w:t>
-            </w:r>
-            <w:proofErr w:type="spellEnd"/>
-            <w:r>
-              <w:rPr>
-                <w:sz w:val="28"/>
-                <w:szCs w:val="28"/>
-              </w:rPr>
-              <w:t xml:space="preserve"> </w:t>
-            </w:r>
-            <w:proofErr w:type="spellStart"/>
-            <w:r>
-              <w:rPr>
-                <w:sz w:val="28"/>
-                <w:szCs w:val="28"/>
-              </w:rPr>
-              <w:t>szerepelnek</w:t>
-            </w:r>
-            <w:proofErr w:type="spellEnd"/>
-            <w:r>
-              <w:rPr>
-                <w:sz w:val="28"/>
-                <w:szCs w:val="28"/>
-              </w:rPr>
-              <w:t xml:space="preserve"> </w:t>
-            </w:r>
-            <w:proofErr w:type="spellStart"/>
-            <w:r>
-              <w:rPr>
-                <w:sz w:val="28"/>
-                <w:szCs w:val="28"/>
-              </w:rPr>
-              <w:t>egy</w:t>
-            </w:r>
-            <w:proofErr w:type="spellEnd"/>
-            <w:r>
-              <w:rPr>
-                <w:sz w:val="28"/>
-                <w:szCs w:val="28"/>
-              </w:rPr>
-              <w:t xml:space="preserve"> </w:t>
-            </w:r>
-            <w:proofErr w:type="spellStart"/>
-            <w:r>
-              <w:rPr>
-                <w:sz w:val="28"/>
-                <w:szCs w:val="28"/>
-              </w:rPr>
-              <w:t>hibaüzenet</w:t>
-            </w:r>
-            <w:proofErr w:type="spellEnd"/>
-            <w:r>
-              <w:rPr>
-                <w:sz w:val="28"/>
-                <w:szCs w:val="28"/>
-              </w:rPr>
-              <w:t xml:space="preserve"> fog </w:t>
-            </w:r>
-            <w:proofErr w:type="spellStart"/>
-            <w:r>
-              <w:rPr>
-                <w:sz w:val="28"/>
-                <w:szCs w:val="28"/>
-              </w:rPr>
-              <w:t>megjelenni</w:t>
-            </w:r>
-            <w:proofErr w:type="spellEnd"/>
-            <w:r>
-              <w:rPr>
-                <w:sz w:val="28"/>
-                <w:szCs w:val="28"/>
-              </w:rPr>
-              <w:t>.</w:t>
-            </w:r>
-          </w:p>
-          <w:p>
-            <w:pPr>
-              <w:pStyle w:val="TableContents"/>
-            </w:pPr>
+            </w:pPr>
+            <w:proofErr w:type="spellStart"/>
+            <w:r>
+              <w:t>Válasz</w:t>
+            </w:r>
+            <w:proofErr w:type="spellEnd"/>
+            <w:r>
+              <w:t xml:space="preserve"> a moderator </w:t>
+            </w:r>
+            <w:proofErr w:type="spellStart"/>
+            <w:r>
+              <w:t>felületén</w:t>
+            </w:r>
+            <w:proofErr w:type="spellEnd"/>
           </w:p>
         </w:tc>
       </w:tr>
@@ -28447,23 +27824,17 @@
             </w:r>
             <w:proofErr w:type="spellEnd"/>
             <w:r>
-              <w:t xml:space="preserve"> </w:t>
-            </w:r>
-            <w:proofErr w:type="gramStart"/>
-            <w:r>
-              <w:t xml:space="preserve">( </w:t>
+              <w:t xml:space="preserve"> ( </w:t>
             </w:r>
             <w:proofErr w:type="spellStart"/>
             <w:r>
               <w:t>megszámlálhatóan</w:t>
             </w:r>
             <w:proofErr w:type="spellEnd"/>
-            <w:proofErr w:type="gramEnd"/>
-            <w:r>
-              <w:t xml:space="preserve"> </w:t>
-            </w:r>
-            <w:proofErr w:type="spellStart"/>
-            <w:proofErr w:type="gramStart"/>
+            <w:r>
+              <w:t xml:space="preserve"> </w:t>
+            </w:r>
+            <w:proofErr w:type="spellStart"/>
             <w:r>
               <w:t>sokszor</w:t>
             </w:r>
@@ -28471,7 +27842,6 @@
             <w:r>
               <w:t xml:space="preserve"> )</w:t>
             </w:r>
-            <w:proofErr w:type="gramEnd"/>
           </w:p>
         </w:tc>
       </w:tr>
@@ -28618,23 +27988,17 @@
             </w:r>
             <w:proofErr w:type="spellEnd"/>
             <w:r>
-              <w:t xml:space="preserve"> </w:t>
-            </w:r>
-            <w:proofErr w:type="gramStart"/>
-            <w:r>
-              <w:t xml:space="preserve">( </w:t>
+              <w:t xml:space="preserve"> ( </w:t>
             </w:r>
             <w:proofErr w:type="spellStart"/>
             <w:r>
               <w:t>megszámlálhatóan</w:t>
             </w:r>
             <w:proofErr w:type="spellEnd"/>
-            <w:proofErr w:type="gramEnd"/>
-            <w:r>
-              <w:t xml:space="preserve"> </w:t>
-            </w:r>
-            <w:proofErr w:type="spellStart"/>
-            <w:proofErr w:type="gramStart"/>
+            <w:r>
+              <w:t xml:space="preserve"> </w:t>
+            </w:r>
+            <w:proofErr w:type="spellStart"/>
             <w:r>
               <w:t>sokszor</w:t>
             </w:r>
@@ -28642,7 +28006,6 @@
             <w:r>
               <w:t xml:space="preserve"> )</w:t>
             </w:r>
-            <w:proofErr w:type="gramEnd"/>
           </w:p>
         </w:tc>
       </w:tr>
@@ -28739,7 +28102,6 @@
             </w:pPr>
             <w:proofErr w:type="spellStart"/>
             <w:r>
-              <w:lastRenderedPageBreak/>
               <w:t>Lekérdezések</w:t>
             </w:r>
             <w:proofErr w:type="spellEnd"/>
@@ -28753,25 +28115,60 @@
             </w:pPr>
             <w:proofErr w:type="spellStart"/>
             <w:r>
-              <w:t>Várakoztatott</w:t>
-            </w:r>
-            <w:proofErr w:type="spellEnd"/>
-            <w:r>
-              <w:t xml:space="preserve"> </w:t>
-            </w:r>
-            <w:proofErr w:type="spellStart"/>
-            <w:r>
-              <w:t>álláslehetőségek</w:t>
-            </w:r>
-            <w:proofErr w:type="spellEnd"/>
-            <w:r>
-              <w:t xml:space="preserve"> </w:t>
-            </w:r>
-            <w:proofErr w:type="spellStart"/>
-            <w:r>
-              <w:t>megjelenítése</w:t>
-            </w:r>
-            <w:proofErr w:type="spellEnd"/>
+              <w:t>Álláslehetőségek</w:t>
+            </w:r>
+            <w:proofErr w:type="spellEnd"/>
+            <w:r>
+              <w:t xml:space="preserve"> </w:t>
+            </w:r>
+            <w:proofErr w:type="spellStart"/>
+            <w:r>
+              <w:t>lekérdezése</w:t>
+            </w:r>
+            <w:proofErr w:type="spellEnd"/>
+            <w:r>
+              <w:t xml:space="preserve">, </w:t>
+            </w:r>
+            <w:proofErr w:type="spellStart"/>
+            <w:r>
+              <w:t>ahol</w:t>
+            </w:r>
+            <w:proofErr w:type="spellEnd"/>
+            <w:r>
+              <w:t xml:space="preserve"> </w:t>
+            </w:r>
+            <w:proofErr w:type="spellStart"/>
+            <w:r>
+              <w:t>az</w:t>
+            </w:r>
+            <w:proofErr w:type="spellEnd"/>
+            <w:r>
+              <w:t xml:space="preserve"> “</w:t>
+            </w:r>
+            <w:proofErr w:type="spellStart"/>
+            <w:r>
+              <w:t>is_accepted</w:t>
+            </w:r>
+            <w:proofErr w:type="spellEnd"/>
+            <w:r>
+              <w:t xml:space="preserve">” </w:t>
+            </w:r>
+            <w:proofErr w:type="spellStart"/>
+            <w:r>
+              <w:t>hamisra</w:t>
+            </w:r>
+            <w:proofErr w:type="spellEnd"/>
+            <w:r>
+              <w:t xml:space="preserve"> van </w:t>
+            </w:r>
+            <w:proofErr w:type="spellStart"/>
+            <w:r>
+              <w:t>állítva</w:t>
+            </w:r>
+            <w:proofErr w:type="spellEnd"/>
+            <w:r>
+              <w:t>.</w:t>
+            </w:r>
           </w:p>
         </w:tc>
         <w:tc>
@@ -28852,6 +28249,7 @@
             </w:pPr>
             <w:proofErr w:type="spellStart"/>
             <w:r>
+              <w:lastRenderedPageBreak/>
               <w:t>Közös</w:t>
             </w:r>
             <w:proofErr w:type="spellEnd"/>
@@ -29040,8 +28438,13 @@
             <w:pPr>
               <w:pStyle w:val="TableContents"/>
             </w:pPr>
-            <w:r>
-              <w:t xml:space="preserve">1 </w:t>
+            <w:proofErr w:type="gramStart"/>
+            <w:r>
+              <w:t>1</w:t>
+            </w:r>
+            <w:proofErr w:type="gramEnd"/>
+            <w:r>
+              <w:t xml:space="preserve"> </w:t>
             </w:r>
             <w:proofErr w:type="spellStart"/>
             <w:r>
@@ -29841,6 +29244,7 @@
           <w:rFonts w:eastAsiaTheme="majorEastAsia"/>
           <w:lang w:val="hu-HU"/>
         </w:rPr>
+        <w:lastRenderedPageBreak/>
         <w:t xml:space="preserve">    ) </w:t>
       </w:r>
     </w:p>
@@ -30642,23 +30046,7 @@
           <w:rFonts w:eastAsiaTheme="majorEastAsia"/>
           <w:lang w:val="hu-HU"/>
         </w:rPr>
-        <w:t xml:space="preserve"> </w:t>
-      </w:r>
-      <w:proofErr w:type="spellStart"/>
-      <w:r>
-        <w:rPr>
-          <w:rFonts w:eastAsiaTheme="majorEastAsia"/>
-          <w:lang w:val="hu-HU"/>
-        </w:rPr>
-        <w:t>id</w:t>
-      </w:r>
-      <w:proofErr w:type="spellEnd"/>
-      <w:r>
-        <w:rPr>
-          <w:rFonts w:eastAsiaTheme="majorEastAsia"/>
-          <w:lang w:val="hu-HU"/>
-        </w:rPr>
-        <w:t xml:space="preserve"> </w:t>
+        <w:t xml:space="preserve"> id </w:t>
       </w:r>
       <w:proofErr w:type="spellStart"/>
       <w:r>
@@ -30864,23 +30252,7 @@
           <w:rFonts w:eastAsiaTheme="majorEastAsia"/>
           <w:lang w:val="hu-HU"/>
         </w:rPr>
-        <w:t xml:space="preserve">            </w:t>
-      </w:r>
-      <w:proofErr w:type="spellStart"/>
-      <w:r>
-        <w:rPr>
-          <w:rFonts w:eastAsiaTheme="majorEastAsia"/>
-          <w:lang w:val="hu-HU"/>
-        </w:rPr>
-        <w:t>ceg_adoazonosito</w:t>
-      </w:r>
-      <w:proofErr w:type="spellEnd"/>
-      <w:r>
-        <w:rPr>
-          <w:rFonts w:eastAsiaTheme="majorEastAsia"/>
-          <w:lang w:val="hu-HU"/>
-        </w:rPr>
-        <w:t xml:space="preserve"> = (</w:t>
+        <w:t>            ceg_adoazonosito = (</w:t>
       </w:r>
       <w:proofErr w:type="spellStart"/>
       <w:r>
@@ -30896,23 +30268,7 @@
           <w:rFonts w:eastAsiaTheme="majorEastAsia"/>
           <w:lang w:val="hu-HU"/>
         </w:rPr>
-        <w:t xml:space="preserve"> </w:t>
-      </w:r>
-      <w:proofErr w:type="spellStart"/>
-      <w:r>
-        <w:rPr>
-          <w:rFonts w:eastAsiaTheme="majorEastAsia"/>
-          <w:lang w:val="hu-HU"/>
-        </w:rPr>
-        <w:t>adoazonosito</w:t>
-      </w:r>
-      <w:proofErr w:type="spellEnd"/>
-      <w:r>
-        <w:rPr>
-          <w:rFonts w:eastAsiaTheme="majorEastAsia"/>
-          <w:lang w:val="hu-HU"/>
-        </w:rPr>
-        <w:t xml:space="preserve"> </w:t>
+        <w:t xml:space="preserve"> adoazonosito </w:t>
       </w:r>
       <w:proofErr w:type="spellStart"/>
       <w:r>
@@ -31150,23 +30506,7 @@
           <w:rFonts w:eastAsiaTheme="majorEastAsia"/>
           <w:lang w:val="hu-HU"/>
         </w:rPr>
-        <w:t xml:space="preserve"> </w:t>
-      </w:r>
-      <w:proofErr w:type="spellStart"/>
-      <w:r>
-        <w:rPr>
-          <w:rFonts w:eastAsiaTheme="majorEastAsia"/>
-          <w:lang w:val="hu-HU"/>
-        </w:rPr>
-        <w:t>id</w:t>
-      </w:r>
-      <w:proofErr w:type="spellEnd"/>
-      <w:r>
-        <w:rPr>
-          <w:rFonts w:eastAsiaTheme="majorEastAsia"/>
-          <w:lang w:val="hu-HU"/>
-        </w:rPr>
-        <w:t xml:space="preserve"> </w:t>
+        <w:t xml:space="preserve"> id </w:t>
       </w:r>
       <w:proofErr w:type="spellStart"/>
       <w:r>
@@ -31245,23 +30585,7 @@
           <w:rFonts w:eastAsiaTheme="majorEastAsia"/>
           <w:lang w:val="hu-HU"/>
         </w:rPr>
-        <w:t xml:space="preserve">            </w:t>
-      </w:r>
-      <w:proofErr w:type="spellStart"/>
-      <w:r>
-        <w:rPr>
-          <w:rFonts w:eastAsiaTheme="majorEastAsia"/>
-          <w:lang w:val="hu-HU"/>
-        </w:rPr>
-        <w:t>ceg_adoazonosito</w:t>
-      </w:r>
-      <w:proofErr w:type="spellEnd"/>
-      <w:r>
-        <w:rPr>
-          <w:rFonts w:eastAsiaTheme="majorEastAsia"/>
-          <w:lang w:val="hu-HU"/>
-        </w:rPr>
-        <w:t xml:space="preserve"> = (</w:t>
+        <w:t>            ceg_adoazonosito = (</w:t>
       </w:r>
       <w:proofErr w:type="spellStart"/>
       <w:r>
@@ -31277,23 +30601,7 @@
           <w:rFonts w:eastAsiaTheme="majorEastAsia"/>
           <w:lang w:val="hu-HU"/>
         </w:rPr>
-        <w:t xml:space="preserve"> </w:t>
-      </w:r>
-      <w:proofErr w:type="spellStart"/>
-      <w:r>
-        <w:rPr>
-          <w:rFonts w:eastAsiaTheme="majorEastAsia"/>
-          <w:lang w:val="hu-HU"/>
-        </w:rPr>
-        <w:t>adoazonosito</w:t>
-      </w:r>
-      <w:proofErr w:type="spellEnd"/>
-      <w:r>
-        <w:rPr>
-          <w:rFonts w:eastAsiaTheme="majorEastAsia"/>
-          <w:lang w:val="hu-HU"/>
-        </w:rPr>
-        <w:t xml:space="preserve"> </w:t>
+        <w:t xml:space="preserve"> adoazonosito </w:t>
       </w:r>
       <w:proofErr w:type="spellStart"/>
       <w:r>
@@ -31499,23 +30807,7 @@
           <w:rFonts w:eastAsiaTheme="majorEastAsia"/>
           <w:lang w:val="hu-HU"/>
         </w:rPr>
-        <w:t xml:space="preserve">            </w:t>
-      </w:r>
-      <w:proofErr w:type="spellStart"/>
-      <w:r>
-        <w:rPr>
-          <w:rFonts w:eastAsiaTheme="majorEastAsia"/>
-          <w:lang w:val="hu-HU"/>
-        </w:rPr>
-        <w:t>ceg_adoazonosito</w:t>
-      </w:r>
-      <w:proofErr w:type="spellEnd"/>
-      <w:r>
-        <w:rPr>
-          <w:rFonts w:eastAsiaTheme="majorEastAsia"/>
-          <w:lang w:val="hu-HU"/>
-        </w:rPr>
-        <w:t xml:space="preserve"> = (</w:t>
+        <w:t>            ceg_adoazonosito = (</w:t>
       </w:r>
       <w:proofErr w:type="spellStart"/>
       <w:r>
@@ -31531,23 +30823,7 @@
           <w:rFonts w:eastAsiaTheme="majorEastAsia"/>
           <w:lang w:val="hu-HU"/>
         </w:rPr>
-        <w:t xml:space="preserve"> </w:t>
-      </w:r>
-      <w:proofErr w:type="spellStart"/>
-      <w:r>
-        <w:rPr>
-          <w:rFonts w:eastAsiaTheme="majorEastAsia"/>
-          <w:lang w:val="hu-HU"/>
-        </w:rPr>
-        <w:t>adoazonosito</w:t>
-      </w:r>
-      <w:proofErr w:type="spellEnd"/>
-      <w:r>
-        <w:rPr>
-          <w:rFonts w:eastAsiaTheme="majorEastAsia"/>
-          <w:lang w:val="hu-HU"/>
-        </w:rPr>
-        <w:t xml:space="preserve"> </w:t>
+        <w:t xml:space="preserve"> adoazonosito </w:t>
       </w:r>
       <w:proofErr w:type="spellStart"/>
       <w:r>
@@ -31786,23 +31062,7 @@
           <w:rFonts w:eastAsiaTheme="majorEastAsia"/>
           <w:lang w:val="hu-HU"/>
         </w:rPr>
-        <w:t xml:space="preserve"> * </w:t>
-      </w:r>
-      <w:proofErr w:type="spellStart"/>
-      <w:r>
-        <w:rPr>
-          <w:rFonts w:eastAsiaTheme="majorEastAsia"/>
-          <w:lang w:val="hu-HU"/>
-        </w:rPr>
-        <w:t>from</w:t>
-      </w:r>
-      <w:proofErr w:type="spellEnd"/>
-      <w:r>
-        <w:rPr>
-          <w:rFonts w:eastAsiaTheme="majorEastAsia"/>
-          <w:lang w:val="hu-HU"/>
-        </w:rPr>
-        <w:t xml:space="preserve"> </w:t>
+        <w:t xml:space="preserve"> * from </w:t>
       </w:r>
       <w:proofErr w:type="spellStart"/>
       <w:r>
@@ -31921,23 +31181,7 @@
           <w:rFonts w:eastAsiaTheme="majorEastAsia"/>
           <w:lang w:val="hu-HU"/>
         </w:rPr>
-        <w:t xml:space="preserve"> </w:t>
-      </w:r>
-      <w:proofErr w:type="spellStart"/>
-      <w:r>
-        <w:rPr>
-          <w:rFonts w:eastAsiaTheme="majorEastAsia"/>
-          <w:lang w:val="hu-HU"/>
-        </w:rPr>
-        <w:t>id</w:t>
-      </w:r>
-      <w:proofErr w:type="spellEnd"/>
-      <w:r>
-        <w:rPr>
-          <w:rFonts w:eastAsiaTheme="majorEastAsia"/>
-          <w:lang w:val="hu-HU"/>
-        </w:rPr>
-        <w:t xml:space="preserve"> </w:t>
+        <w:t xml:space="preserve"> id </w:t>
       </w:r>
       <w:proofErr w:type="spellStart"/>
       <w:r>
@@ -32016,23 +31260,7 @@
           <w:rFonts w:eastAsiaTheme="majorEastAsia"/>
           <w:lang w:val="hu-HU"/>
         </w:rPr>
-        <w:t xml:space="preserve">            </w:t>
-      </w:r>
-      <w:proofErr w:type="spellStart"/>
-      <w:r>
-        <w:rPr>
-          <w:rFonts w:eastAsiaTheme="majorEastAsia"/>
-          <w:lang w:val="hu-HU"/>
-        </w:rPr>
-        <w:t>ceg_adoazonosito</w:t>
-      </w:r>
-      <w:proofErr w:type="spellEnd"/>
-      <w:r>
-        <w:rPr>
-          <w:rFonts w:eastAsiaTheme="majorEastAsia"/>
-          <w:lang w:val="hu-HU"/>
-        </w:rPr>
-        <w:t xml:space="preserve"> = (</w:t>
+        <w:t>            ceg_adoazonosito = (</w:t>
       </w:r>
       <w:proofErr w:type="spellStart"/>
       <w:r>
@@ -32048,23 +31276,7 @@
           <w:rFonts w:eastAsiaTheme="majorEastAsia"/>
           <w:lang w:val="hu-HU"/>
         </w:rPr>
-        <w:t xml:space="preserve"> </w:t>
-      </w:r>
-      <w:proofErr w:type="spellStart"/>
-      <w:r>
-        <w:rPr>
-          <w:rFonts w:eastAsiaTheme="majorEastAsia"/>
-          <w:lang w:val="hu-HU"/>
-        </w:rPr>
-        <w:t>adoazonosito</w:t>
-      </w:r>
-      <w:proofErr w:type="spellEnd"/>
-      <w:r>
-        <w:rPr>
-          <w:rFonts w:eastAsiaTheme="majorEastAsia"/>
-          <w:lang w:val="hu-HU"/>
-        </w:rPr>
-        <w:t xml:space="preserve"> </w:t>
+        <w:t xml:space="preserve"> adoazonosito </w:t>
       </w:r>
       <w:proofErr w:type="spellStart"/>
       <w:r>
@@ -32304,23 +31516,7 @@
           <w:rFonts w:eastAsiaTheme="majorEastAsia"/>
           <w:lang w:val="hu-HU"/>
         </w:rPr>
-        <w:t xml:space="preserve"> * </w:t>
-      </w:r>
-      <w:proofErr w:type="spellStart"/>
-      <w:r>
-        <w:rPr>
-          <w:rFonts w:eastAsiaTheme="majorEastAsia"/>
-          <w:lang w:val="hu-HU"/>
-        </w:rPr>
-        <w:t>from</w:t>
-      </w:r>
-      <w:proofErr w:type="spellEnd"/>
-      <w:r>
-        <w:rPr>
-          <w:rFonts w:eastAsiaTheme="majorEastAsia"/>
-          <w:lang w:val="hu-HU"/>
-        </w:rPr>
-        <w:t xml:space="preserve"> </w:t>
+        <w:t xml:space="preserve"> * from </w:t>
       </w:r>
       <w:proofErr w:type="spellStart"/>
       <w:r>
@@ -32407,6 +31603,7 @@
           <w:rFonts w:eastAsiaTheme="majorEastAsia"/>
           <w:lang w:val="hu-HU"/>
         </w:rPr>
+        <w:lastRenderedPageBreak/>
         <w:t xml:space="preserve">            </w:t>
       </w:r>
       <w:proofErr w:type="spellStart"/>
@@ -32860,23 +32057,7 @@
           <w:rFonts w:eastAsiaTheme="majorEastAsia"/>
           <w:lang w:val="hu-HU"/>
         </w:rPr>
-        <w:t xml:space="preserve"> </w:t>
-      </w:r>
-      <w:proofErr w:type="spellStart"/>
-      <w:r>
-        <w:rPr>
-          <w:rFonts w:eastAsiaTheme="majorEastAsia"/>
-          <w:lang w:val="hu-HU"/>
-        </w:rPr>
-        <w:t>id</w:t>
-      </w:r>
-      <w:proofErr w:type="spellEnd"/>
-      <w:r>
-        <w:rPr>
-          <w:rFonts w:eastAsiaTheme="majorEastAsia"/>
-          <w:lang w:val="hu-HU"/>
-        </w:rPr>
-        <w:t xml:space="preserve"> </w:t>
+        <w:t xml:space="preserve"> id </w:t>
       </w:r>
       <w:proofErr w:type="spellStart"/>
       <w:r>
@@ -33193,23 +32374,7 @@
           <w:rFonts w:eastAsiaTheme="majorEastAsia"/>
           <w:lang w:val="hu-HU"/>
         </w:rPr>
-        <w:t xml:space="preserve">            </w:t>
-      </w:r>
-      <w:proofErr w:type="spellStart"/>
-      <w:r>
-        <w:rPr>
-          <w:rFonts w:eastAsiaTheme="majorEastAsia"/>
-          <w:lang w:val="hu-HU"/>
-        </w:rPr>
-        <w:t>ceg_adoazonosito</w:t>
-      </w:r>
-      <w:proofErr w:type="spellEnd"/>
-      <w:r>
-        <w:rPr>
-          <w:rFonts w:eastAsiaTheme="majorEastAsia"/>
-          <w:lang w:val="hu-HU"/>
-        </w:rPr>
-        <w:t xml:space="preserve"> = (</w:t>
+        <w:t>            ceg_adoazonosito = (</w:t>
       </w:r>
       <w:proofErr w:type="spellStart"/>
       <w:r>
@@ -33225,23 +32390,7 @@
           <w:rFonts w:eastAsiaTheme="majorEastAsia"/>
           <w:lang w:val="hu-HU"/>
         </w:rPr>
-        <w:t xml:space="preserve"> </w:t>
-      </w:r>
-      <w:proofErr w:type="spellStart"/>
-      <w:r>
-        <w:rPr>
-          <w:rFonts w:eastAsiaTheme="majorEastAsia"/>
-          <w:lang w:val="hu-HU"/>
-        </w:rPr>
-        <w:t>adoazonosito</w:t>
-      </w:r>
-      <w:proofErr w:type="spellEnd"/>
-      <w:r>
-        <w:rPr>
-          <w:rFonts w:eastAsiaTheme="majorEastAsia"/>
-          <w:lang w:val="hu-HU"/>
-        </w:rPr>
-        <w:t xml:space="preserve"> </w:t>
+        <w:t xml:space="preserve"> adoazonosito </w:t>
       </w:r>
       <w:proofErr w:type="spellStart"/>
       <w:r>
@@ -33590,23 +32739,7 @@
           <w:rFonts w:eastAsiaTheme="majorEastAsia"/>
           <w:lang w:val="hu-HU"/>
         </w:rPr>
-        <w:t xml:space="preserve"> </w:t>
-      </w:r>
-      <w:proofErr w:type="spellStart"/>
-      <w:r>
-        <w:rPr>
-          <w:rFonts w:eastAsiaTheme="majorEastAsia"/>
-          <w:lang w:val="hu-HU"/>
-        </w:rPr>
-        <w:t>id</w:t>
-      </w:r>
-      <w:proofErr w:type="spellEnd"/>
-      <w:r>
-        <w:rPr>
-          <w:rFonts w:eastAsiaTheme="majorEastAsia"/>
-          <w:lang w:val="hu-HU"/>
-        </w:rPr>
-        <w:t xml:space="preserve"> </w:t>
+        <w:t xml:space="preserve"> id </w:t>
       </w:r>
       <w:proofErr w:type="spellStart"/>
       <w:r>
@@ -33685,23 +32818,7 @@
           <w:rFonts w:eastAsiaTheme="majorEastAsia"/>
           <w:lang w:val="hu-HU"/>
         </w:rPr>
-        <w:t xml:space="preserve">            </w:t>
-      </w:r>
-      <w:proofErr w:type="spellStart"/>
-      <w:r>
-        <w:rPr>
-          <w:rFonts w:eastAsiaTheme="majorEastAsia"/>
-          <w:lang w:val="hu-HU"/>
-        </w:rPr>
-        <w:t>ceg_adoazonosito</w:t>
-      </w:r>
-      <w:proofErr w:type="spellEnd"/>
-      <w:r>
-        <w:rPr>
-          <w:rFonts w:eastAsiaTheme="majorEastAsia"/>
-          <w:lang w:val="hu-HU"/>
-        </w:rPr>
-        <w:t xml:space="preserve"> = (</w:t>
+        <w:t>            ceg_adoazonosito = (</w:t>
       </w:r>
       <w:proofErr w:type="spellStart"/>
       <w:r>
@@ -33717,23 +32834,7 @@
           <w:rFonts w:eastAsiaTheme="majorEastAsia"/>
           <w:lang w:val="hu-HU"/>
         </w:rPr>
-        <w:t xml:space="preserve"> </w:t>
-      </w:r>
-      <w:proofErr w:type="spellStart"/>
-      <w:r>
-        <w:rPr>
-          <w:rFonts w:eastAsiaTheme="majorEastAsia"/>
-          <w:lang w:val="hu-HU"/>
-        </w:rPr>
-        <w:t>adoazonosito</w:t>
-      </w:r>
-      <w:proofErr w:type="spellEnd"/>
-      <w:r>
-        <w:rPr>
-          <w:rFonts w:eastAsiaTheme="majorEastAsia"/>
-          <w:lang w:val="hu-HU"/>
-        </w:rPr>
-        <w:t xml:space="preserve"> </w:t>
+        <w:t xml:space="preserve"> adoazonosito </w:t>
       </w:r>
       <w:proofErr w:type="spellStart"/>
       <w:r>
@@ -33971,23 +33072,7 @@
           <w:rFonts w:eastAsiaTheme="majorEastAsia"/>
           <w:lang w:val="hu-HU"/>
         </w:rPr>
-        <w:t xml:space="preserve"> </w:t>
-      </w:r>
-      <w:proofErr w:type="spellStart"/>
-      <w:r>
-        <w:rPr>
-          <w:rFonts w:eastAsiaTheme="majorEastAsia"/>
-          <w:lang w:val="hu-HU"/>
-        </w:rPr>
-        <w:t>id</w:t>
-      </w:r>
-      <w:proofErr w:type="spellEnd"/>
-      <w:r>
-        <w:rPr>
-          <w:rFonts w:eastAsiaTheme="majorEastAsia"/>
-          <w:lang w:val="hu-HU"/>
-        </w:rPr>
-        <w:t xml:space="preserve"> </w:t>
+        <w:t xml:space="preserve"> id </w:t>
       </w:r>
       <w:proofErr w:type="spellStart"/>
       <w:r>
@@ -34066,23 +33151,7 @@
           <w:rFonts w:eastAsiaTheme="majorEastAsia"/>
           <w:lang w:val="hu-HU"/>
         </w:rPr>
-        <w:t xml:space="preserve">            </w:t>
-      </w:r>
-      <w:proofErr w:type="spellStart"/>
-      <w:r>
-        <w:rPr>
-          <w:rFonts w:eastAsiaTheme="majorEastAsia"/>
-          <w:lang w:val="hu-HU"/>
-        </w:rPr>
-        <w:t>ceg_adoazonosito</w:t>
-      </w:r>
-      <w:proofErr w:type="spellEnd"/>
-      <w:r>
-        <w:rPr>
-          <w:rFonts w:eastAsiaTheme="majorEastAsia"/>
-          <w:lang w:val="hu-HU"/>
-        </w:rPr>
-        <w:t xml:space="preserve"> = (</w:t>
+        <w:t>            ceg_adoazonosito = (</w:t>
       </w:r>
       <w:proofErr w:type="spellStart"/>
       <w:r>
@@ -34098,23 +33167,7 @@
           <w:rFonts w:eastAsiaTheme="majorEastAsia"/>
           <w:lang w:val="hu-HU"/>
         </w:rPr>
-        <w:t xml:space="preserve"> </w:t>
-      </w:r>
-      <w:proofErr w:type="spellStart"/>
-      <w:r>
-        <w:rPr>
-          <w:rFonts w:eastAsiaTheme="majorEastAsia"/>
-          <w:lang w:val="hu-HU"/>
-        </w:rPr>
-        <w:t>adoazonosito</w:t>
-      </w:r>
-      <w:proofErr w:type="spellEnd"/>
-      <w:r>
-        <w:rPr>
-          <w:rFonts w:eastAsiaTheme="majorEastAsia"/>
-          <w:lang w:val="hu-HU"/>
-        </w:rPr>
-        <w:t xml:space="preserve"> </w:t>
+        <w:t xml:space="preserve"> adoazonosito </w:t>
       </w:r>
       <w:proofErr w:type="spellStart"/>
       <w:r>
@@ -34540,10 +33593,54 @@
         <w:t xml:space="preserve"> install </w:t>
       </w:r>
       <w:proofErr w:type="spellStart"/>
+      <w:proofErr w:type="gramStart"/>
       <w:r>
         <w:t>futtatása</w:t>
       </w:r>
       <w:proofErr w:type="spellEnd"/>
+      <w:proofErr w:type="gramEnd"/>
+    </w:p>
+    <w:p>
+      <w:proofErr w:type="spellStart"/>
+      <w:r>
+        <w:t>frontenden</w:t>
+      </w:r>
+      <w:proofErr w:type="spellEnd"/>
+      <w:r>
+        <w:t xml:space="preserve"> a “ng </w:t>
+      </w:r>
+      <w:proofErr w:type="gramStart"/>
+      <w:r>
+        <w:t>serve”,</w:t>
+      </w:r>
+      <w:proofErr w:type="gramEnd"/>
+      <w:r>
+        <w:t xml:space="preserve"> backend/</w:t>
+      </w:r>
+      <w:proofErr w:type="spellStart"/>
+      <w:r>
+        <w:t>configban</w:t>
+      </w:r>
+      <w:proofErr w:type="spellEnd"/>
+      <w:r>
+        <w:t xml:space="preserve"> a node sever.js </w:t>
+      </w:r>
+      <w:proofErr w:type="spellStart"/>
+      <w:r>
+        <w:t>parancs</w:t>
+      </w:r>
+      <w:proofErr w:type="spellEnd"/>
+      <w:r>
+        <w:t xml:space="preserve"> </w:t>
+      </w:r>
+      <w:proofErr w:type="spellStart"/>
+      <w:r>
+        <w:t>kiadása</w:t>
+      </w:r>
+      <w:proofErr w:type="spellEnd"/>
+      <w:r>
+        <w:t>.</w:t>
+      </w:r>
     </w:p>
     <w:p>
       <w:pPr>
@@ -34601,21 +33698,7 @@
         <w:rPr>
           <w:lang w:val="hu-HU"/>
         </w:rPr>
-        <w:t xml:space="preserve">: Cég adóazonosítójának frissítése előtt frissíti az álláslehetőség </w:t>
-      </w:r>
-      <w:proofErr w:type="spellStart"/>
-      <w:r>
-        <w:rPr>
-          <w:lang w:val="hu-HU"/>
-        </w:rPr>
-        <w:t>ceg_adoazonosito</w:t>
-      </w:r>
-      <w:proofErr w:type="spellEnd"/>
-      <w:r>
-        <w:rPr>
-          <w:lang w:val="hu-HU"/>
-        </w:rPr>
-        <w:t xml:space="preserve"> külső kulcsát,</w:t>
+        <w:t>: Cég adóazonosítójának frissítése előtt frissíti az álláslehetőség ceg_adoazonosito külső kulcsát,</w:t>
       </w:r>
     </w:p>
     <w:p>
@@ -34654,21 +33737,7 @@
         <w:rPr>
           <w:lang w:val="hu-HU"/>
         </w:rPr>
-        <w:t xml:space="preserve"> frissítése előtt frissíti a jelentkező kapcsolat tábla </w:t>
-      </w:r>
-      <w:proofErr w:type="spellStart"/>
-      <w:r>
-        <w:rPr>
-          <w:lang w:val="hu-HU"/>
-        </w:rPr>
-        <w:t>allaskereso_email</w:t>
-      </w:r>
-      <w:proofErr w:type="spellEnd"/>
-      <w:r>
-        <w:rPr>
-          <w:lang w:val="hu-HU"/>
-        </w:rPr>
-        <w:t xml:space="preserve"> külső kulcsát,</w:t>
+        <w:t xml:space="preserve"> frissítése előtt frissíti a jelentkező kapcsolat tábla allaskereso_email külső kulcsát,</w:t>
       </w:r>
     </w:p>
     <w:p>
@@ -34757,21 +33826,7 @@
         <w:rPr>
           <w:lang w:val="hu-HU"/>
         </w:rPr>
-        <w:t xml:space="preserve">: Mielőtt frissít az Álláskereső email adatán, előtte frissít a cégértékelés </w:t>
-      </w:r>
-      <w:proofErr w:type="spellStart"/>
-      <w:r>
-        <w:rPr>
-          <w:lang w:val="hu-HU"/>
-        </w:rPr>
-        <w:t>allaskereso_email</w:t>
-      </w:r>
-      <w:proofErr w:type="spellEnd"/>
-      <w:r>
-        <w:rPr>
-          <w:lang w:val="hu-HU"/>
-        </w:rPr>
-        <w:t xml:space="preserve"> adatain soronként,</w:t>
+        <w:t>: Mielőtt frissít az Álláskereső email adatán, előtte frissít a cégértékelés allaskereso_email adatain soronként,</w:t>
       </w:r>
     </w:p>
     <w:p>
@@ -34796,21 +33851,7 @@
         <w:rPr>
           <w:lang w:val="hu-HU"/>
         </w:rPr>
-        <w:t xml:space="preserve">: Mielőtt frissít az Álláskereső email adatán, előtte frissít a cv </w:t>
-      </w:r>
-      <w:proofErr w:type="spellStart"/>
-      <w:r>
-        <w:rPr>
-          <w:lang w:val="hu-HU"/>
-        </w:rPr>
-        <w:t>allaskereso_email</w:t>
-      </w:r>
-      <w:proofErr w:type="spellEnd"/>
-      <w:r>
-        <w:rPr>
-          <w:lang w:val="hu-HU"/>
-        </w:rPr>
-        <w:t xml:space="preserve"> adatain soronként,</w:t>
+        <w:t>: Mielőtt frissít az Álláskereső email adatán, előtte frissít a cv allaskereso_email adatain soronként,</w:t>
       </w:r>
     </w:p>
     <w:p>
@@ -34941,7 +33982,6 @@
         <w:rPr>
           <w:lang w:val="hu-HU"/>
         </w:rPr>
-        <w:lastRenderedPageBreak/>
         <w:t>insert_cv_func</w:t>
       </w:r>
       <w:proofErr w:type="spellEnd"/>
@@ -34981,6 +34021,7 @@
         <w:rPr>
           <w:lang w:val="hu-HU"/>
         </w:rPr>
+        <w:lastRenderedPageBreak/>
         <w:t>delete_moderator_func</w:t>
       </w:r>
       <w:proofErr w:type="spellEnd"/>
@@ -36140,6 +35181,7 @@
   <w:style w:type="character" w:default="1" w:styleId="Bekezdsalapbettpusa">
     <w:name w:val="Default Paragraph Font"/>
     <w:uiPriority w:val="1"/>
+    <w:semiHidden/>
     <w:unhideWhenUsed/>
   </w:style>
   <w:style w:type="table" w:default="1" w:styleId="Normltblzat">

</xml_diff>